<commit_message>
Add Social Studies and Integrated Science BECE questions (2822 questions, 97.9% success rate)
</commit_message>
<xml_diff>
--- a/assets/bece English/bece english 2024 questions.docx
+++ b/assets/bece English/bece english 2024 questions.docx
@@ -21,6 +21,7 @@
         <w:jc w:val="left"/>
         <w:rPr>
           <w:b w:val="1"/>
+          <w:bCs w:val="1"/>
           <w:color w:val="333333"/>
           <w:sz w:val="24"/>
           <w:szCs w:val="24"/>
@@ -51,6 +52,7 @@
         <w:jc w:val="left"/>
         <w:rPr>
           <w:b w:val="1"/>
+          <w:bCs w:val="1"/>
           <w:color w:val="333333"/>
           <w:sz w:val="24"/>
           <w:szCs w:val="24"/>
@@ -59,6 +61,7 @@
       <w:r>
         <w:rPr>
           <w:b w:val="1"/>
+          <w:bCs w:val="1"/>
           <w:color w:val="333333"/>
           <w:sz w:val="24"/>
           <w:szCs w:val="24"/>
@@ -94,6 +97,7 @@
         <w:jc w:val="left"/>
         <w:rPr>
           <w:b w:val="1"/>
+          <w:bCs w:val="1"/>
           <w:color w:val="333333"/>
           <w:sz w:val="24"/>
           <w:szCs w:val="24"/>
@@ -102,6 +106,7 @@
       <w:r>
         <w:rPr>
           <w:b w:val="1"/>
+          <w:bCs w:val="1"/>
           <w:color w:val="333333"/>
           <w:sz w:val="24"/>
           <w:szCs w:val="24"/>
@@ -131,7 +136,7 @@
         <w:pStyle w:val="Heading2"/>
         <w:rPr/>
       </w:pPr>
-      <w:bookmarkStart w:colFirst="0" w:colLast="0" w:name="_ey6fxiiugobm" w:id="0"/>
+      <w:bookmarkStart w:colFirst="0" w:colLast="0" w:name="_jf65cbvd3zjo" w:id="0"/>
       <w:bookmarkEnd w:id="0"/>
       <w:r>
         <w:rPr>
@@ -187,7 +192,7 @@
         <w:pStyle w:val="Heading2"/>
         <w:rPr/>
       </w:pPr>
-      <w:bookmarkStart w:colFirst="0" w:colLast="0" w:name="_z72mnzbeipz4" w:id="1"/>
+      <w:bookmarkStart w:colFirst="0" w:colLast="0" w:name="_olw99r37u6r9" w:id="1"/>
       <w:bookmarkEnd w:id="1"/>
       <w:r>
         <w:rPr>
@@ -243,7 +248,7 @@
         <w:pStyle w:val="Heading2"/>
         <w:rPr/>
       </w:pPr>
-      <w:bookmarkStart w:colFirst="0" w:colLast="0" w:name="_le4xpmdavyj5" w:id="2"/>
+      <w:bookmarkStart w:colFirst="0" w:colLast="0" w:name="_oc0u64tzzzca" w:id="2"/>
       <w:bookmarkEnd w:id="2"/>
       <w:r>
         <w:rPr>
@@ -299,7 +304,7 @@
         <w:pStyle w:val="Heading2"/>
         <w:rPr/>
       </w:pPr>
-      <w:bookmarkStart w:colFirst="0" w:colLast="0" w:name="_uogj1msa1786" w:id="3"/>
+      <w:bookmarkStart w:colFirst="0" w:colLast="0" w:name="_y5ajdtb3qqa6" w:id="3"/>
       <w:bookmarkEnd w:id="3"/>
       <w:r>
         <w:rPr>
@@ -355,7 +360,7 @@
         <w:pStyle w:val="Heading2"/>
         <w:rPr/>
       </w:pPr>
-      <w:bookmarkStart w:colFirst="0" w:colLast="0" w:name="_lauudchpvrqt" w:id="4"/>
+      <w:bookmarkStart w:colFirst="0" w:colLast="0" w:name="_jwukfxevkltz" w:id="4"/>
       <w:bookmarkEnd w:id="4"/>
       <w:r>
         <w:rPr>
@@ -411,7 +416,7 @@
         <w:pStyle w:val="Heading2"/>
         <w:rPr/>
       </w:pPr>
-      <w:bookmarkStart w:colFirst="0" w:colLast="0" w:name="_17rjxn6gusd5" w:id="5"/>
+      <w:bookmarkStart w:colFirst="0" w:colLast="0" w:name="_yfdc1wmyzybm" w:id="5"/>
       <w:bookmarkEnd w:id="5"/>
       <w:r>
         <w:rPr>
@@ -467,7 +472,7 @@
         <w:pStyle w:val="Heading2"/>
         <w:rPr/>
       </w:pPr>
-      <w:bookmarkStart w:colFirst="0" w:colLast="0" w:name="_dd0pdw3gzi3i" w:id="6"/>
+      <w:bookmarkStart w:colFirst="0" w:colLast="0" w:name="_ua5989nviu0j" w:id="6"/>
       <w:bookmarkEnd w:id="6"/>
       <w:r>
         <w:rPr>
@@ -523,7 +528,7 @@
         <w:pStyle w:val="Heading2"/>
         <w:rPr/>
       </w:pPr>
-      <w:bookmarkStart w:colFirst="0" w:colLast="0" w:name="_uajrzcp8v8aj" w:id="7"/>
+      <w:bookmarkStart w:colFirst="0" w:colLast="0" w:name="_uh8h49mq934y" w:id="7"/>
       <w:bookmarkEnd w:id="7"/>
       <w:r>
         <w:rPr>
@@ -579,7 +584,7 @@
         <w:pStyle w:val="Heading2"/>
         <w:rPr/>
       </w:pPr>
-      <w:bookmarkStart w:colFirst="0" w:colLast="0" w:name="_ngr5rwjdyrwx" w:id="8"/>
+      <w:bookmarkStart w:colFirst="0" w:colLast="0" w:name="_i1lq6j8jwpxq" w:id="8"/>
       <w:bookmarkEnd w:id="8"/>
       <w:r>
         <w:rPr>
@@ -635,7 +640,7 @@
         <w:pStyle w:val="Heading2"/>
         <w:rPr/>
       </w:pPr>
-      <w:bookmarkStart w:colFirst="0" w:colLast="0" w:name="_rx2ubcyqs695" w:id="9"/>
+      <w:bookmarkStart w:colFirst="0" w:colLast="0" w:name="_15yp8wvidoja" w:id="9"/>
       <w:bookmarkEnd w:id="9"/>
       <w:r>
         <w:rPr>
@@ -691,7 +696,7 @@
         <w:pStyle w:val="Heading2"/>
         <w:rPr/>
       </w:pPr>
-      <w:bookmarkStart w:colFirst="0" w:colLast="0" w:name="_p3gcgsv4gvuj" w:id="10"/>
+      <w:bookmarkStart w:colFirst="0" w:colLast="0" w:name="_45naa2epxmb" w:id="10"/>
       <w:bookmarkEnd w:id="10"/>
       <w:r>
         <w:rPr>
@@ -747,7 +752,7 @@
         <w:pStyle w:val="Heading2"/>
         <w:rPr/>
       </w:pPr>
-      <w:bookmarkStart w:colFirst="0" w:colLast="0" w:name="_vskkvzz2042p" w:id="11"/>
+      <w:bookmarkStart w:colFirst="0" w:colLast="0" w:name="_4rgrrmxkmokm" w:id="11"/>
       <w:bookmarkEnd w:id="11"/>
       <w:r>
         <w:rPr>
@@ -803,7 +808,7 @@
         <w:pStyle w:val="Heading2"/>
         <w:rPr/>
       </w:pPr>
-      <w:bookmarkStart w:colFirst="0" w:colLast="0" w:name="_6ymoffqv5dn0" w:id="12"/>
+      <w:bookmarkStart w:colFirst="0" w:colLast="0" w:name="_ya8xeo17biml" w:id="12"/>
       <w:bookmarkEnd w:id="12"/>
       <w:r>
         <w:rPr>
@@ -861,7 +866,7 @@
         <w:pStyle w:val="Heading2"/>
         <w:rPr/>
       </w:pPr>
-      <w:bookmarkStart w:colFirst="0" w:colLast="0" w:name="_sldqcobdx4bs" w:id="13"/>
+      <w:bookmarkStart w:colFirst="0" w:colLast="0" w:name="_sg5ylvmpp224" w:id="13"/>
       <w:bookmarkEnd w:id="13"/>
       <w:r>
         <w:rPr>
@@ -993,7 +998,7 @@
         <w:pStyle w:val="Heading2"/>
         <w:rPr/>
       </w:pPr>
-      <w:bookmarkStart w:colFirst="0" w:colLast="0" w:name="_egbwkt3jvbfo" w:id="14"/>
+      <w:bookmarkStart w:colFirst="0" w:colLast="0" w:name="_yt2kxgebexpy" w:id="14"/>
       <w:bookmarkEnd w:id="14"/>
       <w:r>
         <w:rPr>
@@ -1049,7 +1054,7 @@
         <w:pStyle w:val="Heading2"/>
         <w:rPr/>
       </w:pPr>
-      <w:bookmarkStart w:colFirst="0" w:colLast="0" w:name="_vnpxjr566tvj" w:id="15"/>
+      <w:bookmarkStart w:colFirst="0" w:colLast="0" w:name="_gqrcoofjgkht" w:id="15"/>
       <w:bookmarkEnd w:id="15"/>
       <w:r>
         <w:rPr>
@@ -1105,7 +1110,7 @@
         <w:pStyle w:val="Heading2"/>
         <w:rPr/>
       </w:pPr>
-      <w:bookmarkStart w:colFirst="0" w:colLast="0" w:name="_qbwguwao2vxh" w:id="16"/>
+      <w:bookmarkStart w:colFirst="0" w:colLast="0" w:name="_r5yzmkqkngvt" w:id="16"/>
       <w:bookmarkEnd w:id="16"/>
       <w:r>
         <w:rPr>
@@ -1161,7 +1166,7 @@
         <w:pStyle w:val="Heading2"/>
         <w:rPr/>
       </w:pPr>
-      <w:bookmarkStart w:colFirst="0" w:colLast="0" w:name="_3l36txv14krn" w:id="17"/>
+      <w:bookmarkStart w:colFirst="0" w:colLast="0" w:name="_w55d7d799dce" w:id="17"/>
       <w:bookmarkEnd w:id="17"/>
       <w:r>
         <w:rPr>
@@ -1291,7 +1296,7 @@
         <w:pStyle w:val="Heading2"/>
         <w:rPr/>
       </w:pPr>
-      <w:bookmarkStart w:colFirst="0" w:colLast="0" w:name="_ebtwambt7gk5" w:id="18"/>
+      <w:bookmarkStart w:colFirst="0" w:colLast="0" w:name="_24jvb2ndjjyl" w:id="18"/>
       <w:bookmarkEnd w:id="18"/>
       <w:r>
         <w:rPr>
@@ -1349,7 +1354,7 @@
         <w:pStyle w:val="Heading2"/>
         <w:rPr/>
       </w:pPr>
-      <w:bookmarkStart w:colFirst="0" w:colLast="0" w:name="_j9bdoqdsy1c0" w:id="19"/>
+      <w:bookmarkStart w:colFirst="0" w:colLast="0" w:name="_77yvh64tkty7" w:id="19"/>
       <w:bookmarkEnd w:id="19"/>
       <w:r>
         <w:rPr>
@@ -1407,7 +1412,7 @@
         <w:pStyle w:val="Heading2"/>
         <w:rPr/>
       </w:pPr>
-      <w:bookmarkStart w:colFirst="0" w:colLast="0" w:name="_a4rrq6yawynx" w:id="20"/>
+      <w:bookmarkStart w:colFirst="0" w:colLast="0" w:name="_90sl4rtopr2s" w:id="20"/>
       <w:bookmarkEnd w:id="20"/>
       <w:r>
         <w:rPr>
@@ -1465,7 +1470,7 @@
         <w:pStyle w:val="Heading2"/>
         <w:rPr/>
       </w:pPr>
-      <w:bookmarkStart w:colFirst="0" w:colLast="0" w:name="_u8ho5f8gqu2" w:id="21"/>
+      <w:bookmarkStart w:colFirst="0" w:colLast="0" w:name="_u44i8rrf7f07" w:id="21"/>
       <w:bookmarkEnd w:id="21"/>
       <w:r>
         <w:rPr>
@@ -1595,7 +1600,7 @@
         <w:pStyle w:val="Heading2"/>
         <w:rPr/>
       </w:pPr>
-      <w:bookmarkStart w:colFirst="0" w:colLast="0" w:name="_87g3mrjje49v" w:id="22"/>
+      <w:bookmarkStart w:colFirst="0" w:colLast="0" w:name="_128g12h7d0xk" w:id="22"/>
       <w:bookmarkEnd w:id="22"/>
       <w:r>
         <w:rPr>
@@ -1651,7 +1656,7 @@
         <w:pStyle w:val="Heading2"/>
         <w:rPr/>
       </w:pPr>
-      <w:bookmarkStart w:colFirst="0" w:colLast="0" w:name="_ghwirhsa4zoe" w:id="23"/>
+      <w:bookmarkStart w:colFirst="0" w:colLast="0" w:name="_o8l8hnkgg6dk" w:id="23"/>
       <w:bookmarkEnd w:id="23"/>
       <w:r>
         <w:rPr>
@@ -1707,7 +1712,7 @@
         <w:pStyle w:val="Heading2"/>
         <w:rPr/>
       </w:pPr>
-      <w:bookmarkStart w:colFirst="0" w:colLast="0" w:name="_dto9s6g3wqyi" w:id="24"/>
+      <w:bookmarkStart w:colFirst="0" w:colLast="0" w:name="_tany45jo6n6l" w:id="24"/>
       <w:bookmarkEnd w:id="24"/>
       <w:r>
         <w:rPr>
@@ -1763,7 +1768,7 @@
         <w:pStyle w:val="Heading2"/>
         <w:rPr/>
       </w:pPr>
-      <w:bookmarkStart w:colFirst="0" w:colLast="0" w:name="_laputivrckfe" w:id="25"/>
+      <w:bookmarkStart w:colFirst="0" w:colLast="0" w:name="_t7kzaueg4yg0" w:id="25"/>
       <w:bookmarkEnd w:id="25"/>
       <w:r>
         <w:rPr>
@@ -1811,7 +1816,4665 @@
         <w:br w:type="textWrapping"/>
         <w:t xml:space="preserve">D.  </w:t>
         <w:br w:type="textWrapping"/>
-        <w:t xml:space="preserve">reduced</w:t>
+        <w:t xml:space="preserve">Reduced</w:t>
+      </w:r>
+    </w:p>
+    <w:p>
+      <w:pPr>
+        <w:keepNext w:val="0"/>
+        <w:keepLines w:val="0"/>
+        <w:pageBreakBefore w:val="0"/>
+        <w:widowControl w:val="0"/>
+        <w:pBdr>
+          <w:top w:space="0" w:sz="0" w:val="nil"/>
+          <w:left w:space="0" w:sz="0" w:val="nil"/>
+          <w:bottom w:space="0" w:sz="0" w:val="nil"/>
+          <w:right w:space="0" w:sz="0" w:val="nil"/>
+          <w:between w:space="0" w:sz="0" w:val="nil"/>
+        </w:pBdr>
+        <w:shd w:fill="auto" w:val="clear"/>
+        <w:spacing w:after="0" w:before="0" w:line="276" w:lineRule="auto"/>
+        <w:ind w:left="720" w:right="0" w:hanging="720"/>
+        <w:jc w:val="left"/>
+        <w:rPr/>
+      </w:pPr>
+      <w:r>
+        <w:rPr>
+          <w:rtl w:val="0"/>
+        </w:rPr>
+      </w:r>
+    </w:p>
+    <w:p>
+      <w:pPr>
+        <w:keepNext w:val="0"/>
+        <w:keepLines w:val="0"/>
+        <w:pageBreakBefore w:val="0"/>
+        <w:widowControl w:val="0"/>
+        <w:pBdr>
+          <w:top w:space="0" w:sz="0" w:val="nil"/>
+          <w:left w:space="0" w:sz="0" w:val="nil"/>
+          <w:bottom w:space="0" w:sz="0" w:val="nil"/>
+          <w:right w:space="0" w:sz="0" w:val="nil"/>
+          <w:between w:space="0" w:sz="0" w:val="nil"/>
+        </w:pBdr>
+        <w:shd w:fill="auto" w:val="clear"/>
+        <w:spacing w:after="0" w:before="0" w:line="276" w:lineRule="auto"/>
+        <w:ind w:left="720" w:right="0" w:hanging="720"/>
+        <w:jc w:val="left"/>
+        <w:rPr/>
+      </w:pPr>
+      <w:r>
+        <w:rPr>
+          <w:rtl w:val="0"/>
+        </w:rPr>
+      </w:r>
+    </w:p>
+    <w:p>
+      <w:pPr>
+        <w:keepNext w:val="0"/>
+        <w:keepLines w:val="0"/>
+        <w:pageBreakBefore w:val="0"/>
+        <w:widowControl w:val="0"/>
+        <w:pBdr>
+          <w:top w:space="0" w:sz="0" w:val="nil"/>
+          <w:left w:space="0" w:sz="0" w:val="nil"/>
+          <w:bottom w:space="0" w:sz="0" w:val="nil"/>
+          <w:right w:space="0" w:sz="0" w:val="nil"/>
+          <w:between w:space="0" w:sz="0" w:val="nil"/>
+        </w:pBdr>
+        <w:shd w:fill="auto" w:val="clear"/>
+        <w:spacing w:after="0" w:before="0" w:line="276" w:lineRule="auto"/>
+        <w:ind w:left="720" w:right="0" w:hanging="720"/>
+        <w:jc w:val="left"/>
+        <w:rPr/>
+      </w:pPr>
+      <w:r>
+        <w:rPr>
+          <w:rtl w:val="0"/>
+        </w:rPr>
+      </w:r>
+    </w:p>
+    <w:p>
+      <w:pPr>
+        <w:pStyle w:val="Heading4"/>
+        <w:keepNext w:val="0"/>
+        <w:keepLines w:val="0"/>
+        <w:widowControl w:val="0"/>
+        <w:pBdr>
+          <w:top w:color="auto" w:space="0" w:sz="0" w:val="none"/>
+          <w:left w:color="auto" w:space="0" w:sz="0" w:val="none"/>
+          <w:bottom w:color="auto" w:space="0" w:sz="0" w:val="none"/>
+          <w:right w:color="auto" w:space="0" w:sz="0" w:val="none"/>
+          <w:between w:color="auto" w:space="0" w:sz="0" w:val="none"/>
+        </w:pBdr>
+        <w:shd w:fill="ffffff" w:val="clear"/>
+        <w:spacing w:after="160" w:before="0" w:lineRule="auto"/>
+        <w:jc w:val="center"/>
+        <w:rPr>
+          <w:b w:val="1"/>
+          <w:bCs w:val="1"/>
+          <w:color w:val="333333"/>
+        </w:rPr>
+      </w:pPr>
+      <w:bookmarkStart w:colFirst="0" w:colLast="0" w:name="_c3rh4u1cnqhm" w:id="26"/>
+      <w:bookmarkEnd w:id="26"/>
+      <w:r>
+        <w:rPr>
+          <w:b w:val="1"/>
+          <w:bCs w:val="1"/>
+          <w:color w:val="333333"/>
+          <w:rtl w:val="0"/>
+        </w:rPr>
+        <w:t xml:space="preserve">SECTION E</w:t>
+      </w:r>
+    </w:p>
+    <w:p>
+      <w:pPr>
+        <w:widowControl w:val="0"/>
+        <w:pBdr>
+          <w:top w:color="auto" w:space="0" w:sz="0" w:val="none"/>
+          <w:left w:color="auto" w:space="0" w:sz="0" w:val="none"/>
+          <w:bottom w:color="auto" w:space="0" w:sz="0" w:val="none"/>
+          <w:right w:color="auto" w:space="0" w:sz="0" w:val="none"/>
+          <w:between w:color="auto" w:space="0" w:sz="0" w:val="none"/>
+        </w:pBdr>
+        <w:shd w:fill="ffffff" w:val="clear"/>
+        <w:spacing w:after="300" w:lineRule="auto"/>
+        <w:rPr>
+          <w:color w:val="333333"/>
+          <w:sz w:val="24"/>
+          <w:szCs w:val="24"/>
+        </w:rPr>
+      </w:pPr>
+      <w:r>
+        <w:rPr>
+          <w:i w:val="1"/>
+          <w:iCs w:val="1"/>
+          <w:color w:val="333333"/>
+          <w:sz w:val="24"/>
+          <w:szCs w:val="24"/>
+          <w:rtl w:val="0"/>
+        </w:rPr>
+        <w:t xml:space="preserve">In the following passage, the numbered gaps indicate missing words. Against</w:t>
+      </w:r>
+      <w:r>
+        <w:rPr>
+          <w:color w:val="333333"/>
+          <w:sz w:val="24"/>
+          <w:szCs w:val="24"/>
+          <w:rtl w:val="0"/>
+        </w:rPr>
+        <w:t xml:space="preserve"> </w:t>
+      </w:r>
+      <w:r>
+        <w:rPr>
+          <w:b w:val="1"/>
+          <w:bCs w:val="1"/>
+          <w:color w:val="333333"/>
+          <w:sz w:val="24"/>
+          <w:szCs w:val="24"/>
+          <w:rtl w:val="0"/>
+        </w:rPr>
+        <w:t xml:space="preserve">each</w:t>
+      </w:r>
+      <w:r>
+        <w:rPr>
+          <w:color w:val="333333"/>
+          <w:sz w:val="24"/>
+          <w:szCs w:val="24"/>
+          <w:rtl w:val="0"/>
+        </w:rPr>
+        <w:t xml:space="preserve"> </w:t>
+      </w:r>
+      <w:r>
+        <w:rPr>
+          <w:i w:val="1"/>
+          <w:iCs w:val="1"/>
+          <w:color w:val="333333"/>
+          <w:sz w:val="24"/>
+          <w:szCs w:val="24"/>
+          <w:rtl w:val="0"/>
+        </w:rPr>
+        <w:t xml:space="preserve">number in the list below the passage are four options lettered</w:t>
+      </w:r>
+      <w:r>
+        <w:rPr>
+          <w:color w:val="333333"/>
+          <w:sz w:val="24"/>
+          <w:szCs w:val="24"/>
+          <w:rtl w:val="0"/>
+        </w:rPr>
+        <w:t xml:space="preserve"> </w:t>
+      </w:r>
+      <w:r>
+        <w:rPr>
+          <w:b w:val="1"/>
+          <w:bCs w:val="1"/>
+          <w:color w:val="333333"/>
+          <w:sz w:val="24"/>
+          <w:szCs w:val="24"/>
+          <w:rtl w:val="0"/>
+        </w:rPr>
+        <w:t xml:space="preserve">A</w:t>
+      </w:r>
+      <w:r>
+        <w:rPr>
+          <w:color w:val="333333"/>
+          <w:sz w:val="24"/>
+          <w:szCs w:val="24"/>
+          <w:rtl w:val="0"/>
+        </w:rPr>
+        <w:t xml:space="preserve"> </w:t>
+      </w:r>
+      <w:r>
+        <w:rPr>
+          <w:i w:val="1"/>
+          <w:iCs w:val="1"/>
+          <w:color w:val="333333"/>
+          <w:sz w:val="24"/>
+          <w:szCs w:val="24"/>
+          <w:rtl w:val="0"/>
+        </w:rPr>
+        <w:t xml:space="preserve">to</w:t>
+      </w:r>
+      <w:r>
+        <w:rPr>
+          <w:color w:val="333333"/>
+          <w:sz w:val="24"/>
+          <w:szCs w:val="24"/>
+          <w:rtl w:val="0"/>
+        </w:rPr>
+        <w:t xml:space="preserve"> </w:t>
+      </w:r>
+      <w:r>
+        <w:rPr>
+          <w:b w:val="1"/>
+          <w:bCs w:val="1"/>
+          <w:color w:val="333333"/>
+          <w:sz w:val="24"/>
+          <w:szCs w:val="24"/>
+          <w:rtl w:val="0"/>
+        </w:rPr>
+        <w:t xml:space="preserve">D</w:t>
+      </w:r>
+      <w:r>
+        <w:rPr>
+          <w:color w:val="333333"/>
+          <w:sz w:val="24"/>
+          <w:szCs w:val="24"/>
+          <w:rtl w:val="0"/>
+        </w:rPr>
+        <w:t xml:space="preserve">. </w:t>
+      </w:r>
+      <w:r>
+        <w:rPr>
+          <w:i w:val="1"/>
+          <w:iCs w:val="1"/>
+          <w:color w:val="333333"/>
+          <w:sz w:val="24"/>
+          <w:szCs w:val="24"/>
+          <w:rtl w:val="0"/>
+        </w:rPr>
+        <w:t xml:space="preserve">For</w:t>
+      </w:r>
+      <w:r>
+        <w:rPr>
+          <w:color w:val="333333"/>
+          <w:sz w:val="24"/>
+          <w:szCs w:val="24"/>
+          <w:rtl w:val="0"/>
+        </w:rPr>
+        <w:t xml:space="preserve"> </w:t>
+      </w:r>
+      <w:r>
+        <w:rPr>
+          <w:b w:val="1"/>
+          <w:bCs w:val="1"/>
+          <w:color w:val="333333"/>
+          <w:sz w:val="24"/>
+          <w:szCs w:val="24"/>
+          <w:rtl w:val="0"/>
+        </w:rPr>
+        <w:t xml:space="preserve">each</w:t>
+      </w:r>
+      <w:r>
+        <w:rPr>
+          <w:color w:val="333333"/>
+          <w:sz w:val="24"/>
+          <w:szCs w:val="24"/>
+          <w:rtl w:val="0"/>
+        </w:rPr>
+        <w:t xml:space="preserve"> </w:t>
+      </w:r>
+      <w:r>
+        <w:rPr>
+          <w:i w:val="1"/>
+          <w:iCs w:val="1"/>
+          <w:color w:val="333333"/>
+          <w:sz w:val="24"/>
+          <w:szCs w:val="24"/>
+          <w:rtl w:val="0"/>
+        </w:rPr>
+        <w:t xml:space="preserve">numbered gap, choose from the options provided, the word that is</w:t>
+      </w:r>
+      <w:r>
+        <w:rPr>
+          <w:color w:val="333333"/>
+          <w:sz w:val="24"/>
+          <w:szCs w:val="24"/>
+          <w:rtl w:val="0"/>
+        </w:rPr>
+        <w:t xml:space="preserve"> </w:t>
+      </w:r>
+      <w:r>
+        <w:rPr>
+          <w:b w:val="1"/>
+          <w:bCs w:val="1"/>
+          <w:color w:val="333333"/>
+          <w:sz w:val="24"/>
+          <w:szCs w:val="24"/>
+          <w:rtl w:val="0"/>
+        </w:rPr>
+        <w:t xml:space="preserve">most suitable</w:t>
+      </w:r>
+      <w:r>
+        <w:rPr>
+          <w:color w:val="333333"/>
+          <w:sz w:val="24"/>
+          <w:szCs w:val="24"/>
+          <w:rtl w:val="0"/>
+        </w:rPr>
+        <w:t xml:space="preserve">.</w:t>
+      </w:r>
+    </w:p>
+    <w:p>
+      <w:pPr>
+        <w:widowControl w:val="0"/>
+        <w:pBdr>
+          <w:top w:color="auto" w:space="0" w:sz="0" w:val="none"/>
+          <w:left w:color="auto" w:space="0" w:sz="0" w:val="none"/>
+          <w:bottom w:color="auto" w:space="0" w:sz="0" w:val="none"/>
+          <w:right w:color="auto" w:space="0" w:sz="0" w:val="none"/>
+          <w:between w:color="auto" w:space="0" w:sz="0" w:val="none"/>
+        </w:pBdr>
+        <w:shd w:fill="ffffff" w:val="clear"/>
+        <w:spacing w:after="160" w:lineRule="auto"/>
+        <w:rPr>
+          <w:color w:val="333333"/>
+          <w:sz w:val="24"/>
+          <w:szCs w:val="24"/>
+        </w:rPr>
+      </w:pPr>
+      <w:r>
+        <w:rPr>
+          <w:color w:val="333333"/>
+          <w:sz w:val="24"/>
+          <w:szCs w:val="24"/>
+          <w:rtl w:val="0"/>
+        </w:rPr>
+        <w:t xml:space="preserve">The meeting began with the reading of the minutes of the previous meeting. The Chairman asked if there were any corrections to be made to the minutes. Then one member complained that after checking the </w:t>
+      </w:r>
+      <w:r>
+        <w:rPr>
+          <w:b w:val="1"/>
+          <w:bCs w:val="1"/>
+          <w:color w:val="333333"/>
+          <w:sz w:val="24"/>
+          <w:szCs w:val="24"/>
+          <w:rtl w:val="0"/>
+        </w:rPr>
+        <w:t xml:space="preserve">---31---</w:t>
+      </w:r>
+      <w:r>
+        <w:rPr>
+          <w:color w:val="333333"/>
+          <w:sz w:val="24"/>
+          <w:szCs w:val="24"/>
+          <w:rtl w:val="0"/>
+        </w:rPr>
+        <w:t xml:space="preserve"> list, he realised that his name had been wrongly spelt. The Chairman apologised for the error and the matter was resolved. Two </w:t>
+      </w:r>
+      <w:r>
+        <w:rPr>
+          <w:b w:val="1"/>
+          <w:bCs w:val="1"/>
+          <w:color w:val="333333"/>
+          <w:sz w:val="24"/>
+          <w:szCs w:val="24"/>
+          <w:rtl w:val="0"/>
+        </w:rPr>
+        <w:t xml:space="preserve">---32---</w:t>
+      </w:r>
+      <w:r>
+        <w:rPr>
+          <w:color w:val="333333"/>
+          <w:sz w:val="24"/>
+          <w:szCs w:val="24"/>
+          <w:rtl w:val="0"/>
+        </w:rPr>
+        <w:t xml:space="preserve"> were proposed and voted on.</w:t>
+      </w:r>
+    </w:p>
+    <w:p>
+      <w:pPr>
+        <w:widowControl w:val="0"/>
+        <w:pBdr>
+          <w:top w:color="auto" w:space="0" w:sz="0" w:val="none"/>
+          <w:left w:color="auto" w:space="0" w:sz="0" w:val="none"/>
+          <w:bottom w:color="auto" w:space="0" w:sz="0" w:val="none"/>
+          <w:right w:color="auto" w:space="0" w:sz="0" w:val="none"/>
+          <w:between w:color="auto" w:space="0" w:sz="0" w:val="none"/>
+        </w:pBdr>
+        <w:shd w:fill="ffffff" w:val="clear"/>
+        <w:spacing w:after="160" w:lineRule="auto"/>
+        <w:rPr>
+          <w:color w:val="333333"/>
+          <w:sz w:val="24"/>
+          <w:szCs w:val="24"/>
+        </w:rPr>
+      </w:pPr>
+      <w:r>
+        <w:rPr>
+          <w:color w:val="333333"/>
+          <w:sz w:val="24"/>
+          <w:szCs w:val="24"/>
+          <w:rtl w:val="0"/>
+        </w:rPr>
+        <w:t xml:space="preserve">At the end of the discussion, the Chairman asked a member to </w:t>
+      </w:r>
+      <w:r>
+        <w:rPr>
+          <w:b w:val="1"/>
+          <w:bCs w:val="1"/>
+          <w:color w:val="333333"/>
+          <w:sz w:val="24"/>
+          <w:szCs w:val="24"/>
+          <w:rtl w:val="0"/>
+        </w:rPr>
+        <w:t xml:space="preserve">---33---</w:t>
+      </w:r>
+      <w:r>
+        <w:rPr>
+          <w:color w:val="333333"/>
+          <w:sz w:val="24"/>
+          <w:szCs w:val="24"/>
+          <w:rtl w:val="0"/>
+        </w:rPr>
+        <w:t xml:space="preserve"> for the closure of the meeting. Tetteh Oko did and he was </w:t>
+      </w:r>
+      <w:r>
+        <w:rPr>
+          <w:b w:val="1"/>
+          <w:bCs w:val="1"/>
+          <w:color w:val="333333"/>
+          <w:sz w:val="24"/>
+          <w:szCs w:val="24"/>
+          <w:rtl w:val="0"/>
+        </w:rPr>
+        <w:t xml:space="preserve">---34---</w:t>
+      </w:r>
+      <w:r>
+        <w:rPr>
+          <w:color w:val="333333"/>
+          <w:sz w:val="24"/>
+          <w:szCs w:val="24"/>
+          <w:rtl w:val="0"/>
+        </w:rPr>
+        <w:t xml:space="preserve"> by Adjoa Mansa. The meeting was then </w:t>
+      </w:r>
+      <w:r>
+        <w:rPr>
+          <w:b w:val="1"/>
+          <w:bCs w:val="1"/>
+          <w:color w:val="333333"/>
+          <w:sz w:val="24"/>
+          <w:szCs w:val="24"/>
+          <w:rtl w:val="0"/>
+        </w:rPr>
+        <w:t xml:space="preserve">---35---</w:t>
+      </w:r>
+      <w:r>
+        <w:rPr>
+          <w:color w:val="333333"/>
+          <w:sz w:val="24"/>
+          <w:szCs w:val="24"/>
+          <w:rtl w:val="0"/>
+        </w:rPr>
+        <w:t xml:space="preserve"> to a new date.</w:t>
+      </w:r>
+    </w:p>
+    <w:p>
+      <w:pPr>
+        <w:widowControl w:val="0"/>
+        <w:pBdr>
+          <w:top w:color="auto" w:space="0" w:sz="0" w:val="none"/>
+          <w:left w:color="auto" w:space="0" w:sz="0" w:val="none"/>
+          <w:bottom w:color="auto" w:space="0" w:sz="0" w:val="none"/>
+          <w:right w:color="auto" w:space="0" w:sz="0" w:val="none"/>
+          <w:between w:color="auto" w:space="0" w:sz="0" w:val="none"/>
+        </w:pBdr>
+        <w:shd w:fill="ffffff" w:val="clear"/>
+        <w:spacing w:after="160" w:lineRule="auto"/>
+        <w:rPr>
+          <w:b w:val="1"/>
+          <w:bCs w:val="1"/>
+          <w:color w:val="333333"/>
+          <w:sz w:val="24"/>
+          <w:szCs w:val="24"/>
+        </w:rPr>
+      </w:pPr>
+      <w:r>
+        <w:rPr>
+          <w:b w:val="1"/>
+          <w:bCs w:val="1"/>
+          <w:color w:val="333333"/>
+          <w:sz w:val="24"/>
+          <w:szCs w:val="24"/>
+          <w:rtl w:val="0"/>
+        </w:rPr>
+        <w:t xml:space="preserve">31.</w:t>
+      </w:r>
+    </w:p>
+    <w:p>
+      <w:pPr>
+        <w:widowControl w:val="0"/>
+        <w:shd w:fill="ffffff" w:val="clear"/>
+        <w:spacing w:after="160" w:lineRule="auto"/>
+        <w:rPr>
+          <w:color w:val="333333"/>
+          <w:sz w:val="24"/>
+          <w:szCs w:val="24"/>
+        </w:rPr>
+      </w:pPr>
+      <w:r>
+        <w:rPr>
+          <w:color w:val="333333"/>
+          <w:sz w:val="24"/>
+          <w:szCs w:val="24"/>
+          <w:rtl w:val="0"/>
+        </w:rPr>
+        <w:t xml:space="preserve"> </w:t>
+      </w:r>
+    </w:p>
+    <w:p>
+      <w:pPr>
+        <w:widowControl w:val="0"/>
+        <w:pBdr>
+          <w:top w:color="auto" w:space="0" w:sz="0" w:val="none"/>
+          <w:left w:color="auto" w:space="0" w:sz="0" w:val="none"/>
+          <w:bottom w:color="auto" w:space="0" w:sz="0" w:val="none"/>
+          <w:right w:color="auto" w:space="0" w:sz="0" w:val="none"/>
+          <w:between w:color="auto" w:space="0" w:sz="0" w:val="none"/>
+        </w:pBdr>
+        <w:shd w:fill="ffffff" w:val="clear"/>
+        <w:spacing w:after="160" w:lineRule="auto"/>
+        <w:rPr>
+          <w:i w:val="1"/>
+          <w:iCs w:val="1"/>
+          <w:color w:val="333333"/>
+          <w:sz w:val="24"/>
+          <w:szCs w:val="24"/>
+        </w:rPr>
+      </w:pPr>
+      <w:r>
+        <w:rPr>
+          <w:i w:val="1"/>
+          <w:iCs w:val="1"/>
+          <w:color w:val="333333"/>
+          <w:sz w:val="24"/>
+          <w:szCs w:val="24"/>
+          <w:rtl w:val="0"/>
+        </w:rPr>
+        <w:t xml:space="preserve">Choose from the options</w:t>
+      </w:r>
+      <w:r>
+        <w:rPr>
+          <w:color w:val="333333"/>
+          <w:sz w:val="24"/>
+          <w:szCs w:val="24"/>
+          <w:rtl w:val="0"/>
+        </w:rPr>
+        <w:t xml:space="preserve"> </w:t>
+      </w:r>
+      <w:r>
+        <w:rPr>
+          <w:b w:val="1"/>
+          <w:bCs w:val="1"/>
+          <w:color w:val="333333"/>
+          <w:sz w:val="24"/>
+          <w:szCs w:val="24"/>
+          <w:rtl w:val="0"/>
+        </w:rPr>
+        <w:t xml:space="preserve">A</w:t>
+      </w:r>
+      <w:r>
+        <w:rPr>
+          <w:color w:val="333333"/>
+          <w:sz w:val="24"/>
+          <w:szCs w:val="24"/>
+          <w:rtl w:val="0"/>
+        </w:rPr>
+        <w:t xml:space="preserve"> </w:t>
+      </w:r>
+      <w:r>
+        <w:rPr>
+          <w:i w:val="1"/>
+          <w:iCs w:val="1"/>
+          <w:color w:val="333333"/>
+          <w:sz w:val="24"/>
+          <w:szCs w:val="24"/>
+          <w:rtl w:val="0"/>
+        </w:rPr>
+        <w:t xml:space="preserve">to</w:t>
+      </w:r>
+      <w:r>
+        <w:rPr>
+          <w:color w:val="333333"/>
+          <w:sz w:val="24"/>
+          <w:szCs w:val="24"/>
+          <w:rtl w:val="0"/>
+        </w:rPr>
+        <w:t xml:space="preserve"> </w:t>
+      </w:r>
+      <w:r>
+        <w:rPr>
+          <w:b w:val="1"/>
+          <w:bCs w:val="1"/>
+          <w:color w:val="333333"/>
+          <w:sz w:val="24"/>
+          <w:szCs w:val="24"/>
+          <w:rtl w:val="0"/>
+        </w:rPr>
+        <w:t xml:space="preserve">D</w:t>
+      </w:r>
+      <w:r>
+        <w:rPr>
+          <w:color w:val="333333"/>
+          <w:sz w:val="24"/>
+          <w:szCs w:val="24"/>
+          <w:rtl w:val="0"/>
+        </w:rPr>
+        <w:t xml:space="preserve">, </w:t>
+      </w:r>
+      <w:r>
+        <w:rPr>
+          <w:i w:val="1"/>
+          <w:iCs w:val="1"/>
+          <w:color w:val="333333"/>
+          <w:sz w:val="24"/>
+          <w:szCs w:val="24"/>
+          <w:rtl w:val="0"/>
+        </w:rPr>
+        <w:t xml:space="preserve">the word that is</w:t>
+      </w:r>
+      <w:r>
+        <w:rPr>
+          <w:color w:val="333333"/>
+          <w:sz w:val="24"/>
+          <w:szCs w:val="24"/>
+          <w:rtl w:val="0"/>
+        </w:rPr>
+        <w:t xml:space="preserve"> </w:t>
+      </w:r>
+      <w:r>
+        <w:rPr>
+          <w:b w:val="1"/>
+          <w:bCs w:val="1"/>
+          <w:color w:val="333333"/>
+          <w:sz w:val="24"/>
+          <w:szCs w:val="24"/>
+          <w:rtl w:val="0"/>
+        </w:rPr>
+        <w:t xml:space="preserve">most suitable</w:t>
+      </w:r>
+      <w:r>
+        <w:rPr>
+          <w:color w:val="333333"/>
+          <w:sz w:val="24"/>
+          <w:szCs w:val="24"/>
+          <w:rtl w:val="0"/>
+        </w:rPr>
+        <w:t xml:space="preserve"> </w:t>
+      </w:r>
+      <w:r>
+        <w:rPr>
+          <w:i w:val="1"/>
+          <w:iCs w:val="1"/>
+          <w:color w:val="333333"/>
+          <w:sz w:val="24"/>
+          <w:szCs w:val="24"/>
+          <w:rtl w:val="0"/>
+        </w:rPr>
+        <w:t xml:space="preserve">to fill the gap</w:t>
+      </w:r>
+    </w:p>
+    <w:p>
+      <w:pPr>
+        <w:widowControl w:val="0"/>
+        <w:shd w:fill="ffffff" w:val="clear"/>
+        <w:spacing w:after="160" w:before="160" w:lineRule="auto"/>
+        <w:rPr>
+          <w:color w:val="333333"/>
+          <w:sz w:val="24"/>
+          <w:szCs w:val="24"/>
+        </w:rPr>
+      </w:pPr>
+      <w:r>
+        <w:rPr>
+          <w:color w:val="333333"/>
+          <w:sz w:val="24"/>
+          <w:szCs w:val="24"/>
+          <w:rtl w:val="0"/>
+        </w:rPr>
+        <w:t xml:space="preserve">A.  </w:t>
+      </w:r>
+    </w:p>
+    <w:p>
+      <w:pPr>
+        <w:widowControl w:val="0"/>
+        <w:pBdr>
+          <w:top w:color="auto" w:space="0" w:sz="0" w:val="none"/>
+          <w:left w:color="auto" w:space="0" w:sz="0" w:val="none"/>
+          <w:bottom w:color="auto" w:space="0" w:sz="0" w:val="none"/>
+          <w:right w:color="auto" w:space="0" w:sz="0" w:val="none"/>
+          <w:between w:color="auto" w:space="0" w:sz="0" w:val="none"/>
+        </w:pBdr>
+        <w:shd w:fill="ffffff" w:val="clear"/>
+        <w:spacing w:after="160" w:before="160" w:lineRule="auto"/>
+        <w:rPr>
+          <w:color w:val="333333"/>
+          <w:sz w:val="24"/>
+          <w:szCs w:val="24"/>
+        </w:rPr>
+      </w:pPr>
+      <w:r>
+        <w:rPr>
+          <w:color w:val="333333"/>
+          <w:sz w:val="24"/>
+          <w:szCs w:val="24"/>
+          <w:rtl w:val="0"/>
+        </w:rPr>
+        <w:t xml:space="preserve">register</w:t>
+      </w:r>
+    </w:p>
+    <w:p>
+      <w:pPr>
+        <w:widowControl w:val="0"/>
+        <w:shd w:fill="ffffff" w:val="clear"/>
+        <w:spacing w:after="160" w:before="160" w:lineRule="auto"/>
+        <w:rPr>
+          <w:color w:val="333333"/>
+          <w:sz w:val="24"/>
+          <w:szCs w:val="24"/>
+        </w:rPr>
+      </w:pPr>
+      <w:r>
+        <w:rPr>
+          <w:color w:val="333333"/>
+          <w:sz w:val="24"/>
+          <w:szCs w:val="24"/>
+          <w:rtl w:val="0"/>
+        </w:rPr>
+        <w:t xml:space="preserve">B.  </w:t>
+      </w:r>
+    </w:p>
+    <w:p>
+      <w:pPr>
+        <w:widowControl w:val="0"/>
+        <w:pBdr>
+          <w:top w:color="auto" w:space="0" w:sz="0" w:val="none"/>
+          <w:left w:color="auto" w:space="0" w:sz="0" w:val="none"/>
+          <w:bottom w:color="auto" w:space="0" w:sz="0" w:val="none"/>
+          <w:right w:color="auto" w:space="0" w:sz="0" w:val="none"/>
+          <w:between w:color="auto" w:space="0" w:sz="0" w:val="none"/>
+        </w:pBdr>
+        <w:shd w:fill="ffffff" w:val="clear"/>
+        <w:spacing w:after="160" w:before="160" w:lineRule="auto"/>
+        <w:rPr>
+          <w:color w:val="333333"/>
+          <w:sz w:val="24"/>
+          <w:szCs w:val="24"/>
+        </w:rPr>
+      </w:pPr>
+      <w:r>
+        <w:rPr>
+          <w:color w:val="333333"/>
+          <w:sz w:val="24"/>
+          <w:szCs w:val="24"/>
+          <w:rtl w:val="0"/>
+        </w:rPr>
+        <w:t xml:space="preserve">compiled</w:t>
+      </w:r>
+    </w:p>
+    <w:p>
+      <w:pPr>
+        <w:widowControl w:val="0"/>
+        <w:shd w:fill="ffffff" w:val="clear"/>
+        <w:spacing w:after="160" w:before="160" w:lineRule="auto"/>
+        <w:rPr>
+          <w:color w:val="333333"/>
+          <w:sz w:val="24"/>
+          <w:szCs w:val="24"/>
+        </w:rPr>
+      </w:pPr>
+      <w:r>
+        <w:rPr>
+          <w:color w:val="333333"/>
+          <w:sz w:val="24"/>
+          <w:szCs w:val="24"/>
+          <w:rtl w:val="0"/>
+        </w:rPr>
+        <w:t xml:space="preserve">C.  </w:t>
+      </w:r>
+    </w:p>
+    <w:p>
+      <w:pPr>
+        <w:widowControl w:val="0"/>
+        <w:pBdr>
+          <w:top w:color="auto" w:space="0" w:sz="0" w:val="none"/>
+          <w:left w:color="auto" w:space="0" w:sz="0" w:val="none"/>
+          <w:bottom w:color="auto" w:space="0" w:sz="0" w:val="none"/>
+          <w:right w:color="auto" w:space="0" w:sz="0" w:val="none"/>
+          <w:between w:color="auto" w:space="0" w:sz="0" w:val="none"/>
+        </w:pBdr>
+        <w:shd w:fill="ffffff" w:val="clear"/>
+        <w:spacing w:after="160" w:before="160" w:lineRule="auto"/>
+        <w:rPr>
+          <w:color w:val="333333"/>
+          <w:sz w:val="24"/>
+          <w:szCs w:val="24"/>
+        </w:rPr>
+      </w:pPr>
+      <w:r>
+        <w:rPr>
+          <w:color w:val="333333"/>
+          <w:sz w:val="24"/>
+          <w:szCs w:val="24"/>
+          <w:rtl w:val="0"/>
+        </w:rPr>
+        <w:t xml:space="preserve">present</w:t>
+      </w:r>
+    </w:p>
+    <w:p>
+      <w:pPr>
+        <w:widowControl w:val="0"/>
+        <w:shd w:fill="ffffff" w:val="clear"/>
+        <w:spacing w:after="160" w:before="160" w:lineRule="auto"/>
+        <w:rPr>
+          <w:color w:val="333333"/>
+          <w:sz w:val="24"/>
+          <w:szCs w:val="24"/>
+        </w:rPr>
+      </w:pPr>
+      <w:r>
+        <w:rPr>
+          <w:color w:val="333333"/>
+          <w:sz w:val="24"/>
+          <w:szCs w:val="24"/>
+          <w:rtl w:val="0"/>
+        </w:rPr>
+        <w:t xml:space="preserve">D.  </w:t>
+      </w:r>
+    </w:p>
+    <w:p>
+      <w:pPr>
+        <w:widowControl w:val="0"/>
+        <w:pBdr>
+          <w:top w:color="auto" w:space="0" w:sz="0" w:val="none"/>
+          <w:left w:color="auto" w:space="0" w:sz="0" w:val="none"/>
+          <w:bottom w:color="auto" w:space="0" w:sz="0" w:val="none"/>
+          <w:right w:color="auto" w:space="0" w:sz="0" w:val="none"/>
+          <w:between w:color="auto" w:space="0" w:sz="0" w:val="none"/>
+        </w:pBdr>
+        <w:shd w:fill="ffffff" w:val="clear"/>
+        <w:spacing w:after="160" w:before="160" w:lineRule="auto"/>
+        <w:rPr>
+          <w:color w:val="333333"/>
+          <w:sz w:val="24"/>
+          <w:szCs w:val="24"/>
+        </w:rPr>
+      </w:pPr>
+      <w:r>
+        <w:rPr>
+          <w:color w:val="333333"/>
+          <w:sz w:val="24"/>
+          <w:szCs w:val="24"/>
+          <w:rtl w:val="0"/>
+        </w:rPr>
+        <w:t xml:space="preserve">attendance</w:t>
+      </w:r>
+    </w:p>
+    <w:p>
+      <w:pPr>
+        <w:widowControl w:val="0"/>
+        <w:shd w:fill="ffffff" w:val="clear"/>
+        <w:spacing w:after="160" w:before="160" w:lineRule="auto"/>
+        <w:rPr>
+          <w:color w:val="333333"/>
+          <w:sz w:val="24"/>
+          <w:szCs w:val="24"/>
+          <w:shd w:fill="1686d9" w:val="clear"/>
+        </w:rPr>
+      </w:pPr>
+      <w:r>
+        <w:rPr>
+          <w:rtl w:val="0"/>
+        </w:rPr>
+      </w:r>
+    </w:p>
+    <w:p>
+      <w:pPr>
+        <w:widowControl w:val="0"/>
+        <w:pBdr>
+          <w:top w:color="auto" w:space="0" w:sz="0" w:val="none"/>
+          <w:left w:color="auto" w:space="0" w:sz="0" w:val="none"/>
+          <w:bottom w:color="auto" w:space="0" w:sz="0" w:val="none"/>
+          <w:right w:color="auto" w:space="0" w:sz="0" w:val="none"/>
+          <w:between w:color="auto" w:space="0" w:sz="0" w:val="none"/>
+        </w:pBdr>
+        <w:shd w:fill="ffffff" w:val="clear"/>
+        <w:spacing w:after="160" w:lineRule="auto"/>
+        <w:rPr>
+          <w:b w:val="1"/>
+          <w:bCs w:val="1"/>
+          <w:color w:val="333333"/>
+          <w:sz w:val="24"/>
+          <w:szCs w:val="24"/>
+        </w:rPr>
+      </w:pPr>
+      <w:r>
+        <w:rPr>
+          <w:b w:val="1"/>
+          <w:bCs w:val="1"/>
+          <w:color w:val="333333"/>
+          <w:sz w:val="24"/>
+          <w:szCs w:val="24"/>
+          <w:rtl w:val="0"/>
+        </w:rPr>
+        <w:t xml:space="preserve">32.</w:t>
+      </w:r>
+    </w:p>
+    <w:p>
+      <w:pPr>
+        <w:widowControl w:val="0"/>
+        <w:shd w:fill="ffffff" w:val="clear"/>
+        <w:spacing w:after="160" w:lineRule="auto"/>
+        <w:rPr>
+          <w:color w:val="333333"/>
+          <w:sz w:val="24"/>
+          <w:szCs w:val="24"/>
+        </w:rPr>
+      </w:pPr>
+      <w:r>
+        <w:rPr>
+          <w:color w:val="333333"/>
+          <w:sz w:val="24"/>
+          <w:szCs w:val="24"/>
+          <w:rtl w:val="0"/>
+        </w:rPr>
+        <w:t xml:space="preserve"> </w:t>
+      </w:r>
+    </w:p>
+    <w:p>
+      <w:pPr>
+        <w:widowControl w:val="0"/>
+        <w:pBdr>
+          <w:top w:color="auto" w:space="0" w:sz="0" w:val="none"/>
+          <w:left w:color="auto" w:space="0" w:sz="0" w:val="none"/>
+          <w:bottom w:color="auto" w:space="0" w:sz="0" w:val="none"/>
+          <w:right w:color="auto" w:space="0" w:sz="0" w:val="none"/>
+          <w:between w:color="auto" w:space="0" w:sz="0" w:val="none"/>
+        </w:pBdr>
+        <w:shd w:fill="ffffff" w:val="clear"/>
+        <w:spacing w:after="160" w:lineRule="auto"/>
+        <w:rPr>
+          <w:i w:val="1"/>
+          <w:iCs w:val="1"/>
+          <w:color w:val="333333"/>
+          <w:sz w:val="24"/>
+          <w:szCs w:val="24"/>
+        </w:rPr>
+      </w:pPr>
+      <w:r>
+        <w:rPr>
+          <w:i w:val="1"/>
+          <w:iCs w:val="1"/>
+          <w:color w:val="333333"/>
+          <w:sz w:val="24"/>
+          <w:szCs w:val="24"/>
+          <w:rtl w:val="0"/>
+        </w:rPr>
+        <w:t xml:space="preserve">Choose from the options</w:t>
+      </w:r>
+      <w:r>
+        <w:rPr>
+          <w:color w:val="333333"/>
+          <w:sz w:val="24"/>
+          <w:szCs w:val="24"/>
+          <w:rtl w:val="0"/>
+        </w:rPr>
+        <w:t xml:space="preserve"> </w:t>
+      </w:r>
+      <w:r>
+        <w:rPr>
+          <w:b w:val="1"/>
+          <w:bCs w:val="1"/>
+          <w:color w:val="333333"/>
+          <w:sz w:val="24"/>
+          <w:szCs w:val="24"/>
+          <w:rtl w:val="0"/>
+        </w:rPr>
+        <w:t xml:space="preserve">A</w:t>
+      </w:r>
+      <w:r>
+        <w:rPr>
+          <w:color w:val="333333"/>
+          <w:sz w:val="24"/>
+          <w:szCs w:val="24"/>
+          <w:rtl w:val="0"/>
+        </w:rPr>
+        <w:t xml:space="preserve"> </w:t>
+      </w:r>
+      <w:r>
+        <w:rPr>
+          <w:i w:val="1"/>
+          <w:iCs w:val="1"/>
+          <w:color w:val="333333"/>
+          <w:sz w:val="24"/>
+          <w:szCs w:val="24"/>
+          <w:rtl w:val="0"/>
+        </w:rPr>
+        <w:t xml:space="preserve">to</w:t>
+      </w:r>
+      <w:r>
+        <w:rPr>
+          <w:color w:val="333333"/>
+          <w:sz w:val="24"/>
+          <w:szCs w:val="24"/>
+          <w:rtl w:val="0"/>
+        </w:rPr>
+        <w:t xml:space="preserve"> </w:t>
+      </w:r>
+      <w:r>
+        <w:rPr>
+          <w:b w:val="1"/>
+          <w:bCs w:val="1"/>
+          <w:color w:val="333333"/>
+          <w:sz w:val="24"/>
+          <w:szCs w:val="24"/>
+          <w:rtl w:val="0"/>
+        </w:rPr>
+        <w:t xml:space="preserve">D</w:t>
+      </w:r>
+      <w:r>
+        <w:rPr>
+          <w:color w:val="333333"/>
+          <w:sz w:val="24"/>
+          <w:szCs w:val="24"/>
+          <w:rtl w:val="0"/>
+        </w:rPr>
+        <w:t xml:space="preserve">, </w:t>
+      </w:r>
+      <w:r>
+        <w:rPr>
+          <w:i w:val="1"/>
+          <w:iCs w:val="1"/>
+          <w:color w:val="333333"/>
+          <w:sz w:val="24"/>
+          <w:szCs w:val="24"/>
+          <w:rtl w:val="0"/>
+        </w:rPr>
+        <w:t xml:space="preserve">the word that is</w:t>
+      </w:r>
+      <w:r>
+        <w:rPr>
+          <w:color w:val="333333"/>
+          <w:sz w:val="24"/>
+          <w:szCs w:val="24"/>
+          <w:rtl w:val="0"/>
+        </w:rPr>
+        <w:t xml:space="preserve"> </w:t>
+      </w:r>
+      <w:r>
+        <w:rPr>
+          <w:b w:val="1"/>
+          <w:bCs w:val="1"/>
+          <w:color w:val="333333"/>
+          <w:sz w:val="24"/>
+          <w:szCs w:val="24"/>
+          <w:rtl w:val="0"/>
+        </w:rPr>
+        <w:t xml:space="preserve">most suitable</w:t>
+      </w:r>
+      <w:r>
+        <w:rPr>
+          <w:color w:val="333333"/>
+          <w:sz w:val="24"/>
+          <w:szCs w:val="24"/>
+          <w:rtl w:val="0"/>
+        </w:rPr>
+        <w:t xml:space="preserve"> </w:t>
+      </w:r>
+      <w:r>
+        <w:rPr>
+          <w:i w:val="1"/>
+          <w:iCs w:val="1"/>
+          <w:color w:val="333333"/>
+          <w:sz w:val="24"/>
+          <w:szCs w:val="24"/>
+          <w:rtl w:val="0"/>
+        </w:rPr>
+        <w:t xml:space="preserve">to fill the gap</w:t>
+      </w:r>
+    </w:p>
+    <w:p>
+      <w:pPr>
+        <w:widowControl w:val="0"/>
+        <w:shd w:fill="ffffff" w:val="clear"/>
+        <w:spacing w:after="160" w:before="160" w:lineRule="auto"/>
+        <w:rPr>
+          <w:color w:val="333333"/>
+          <w:sz w:val="24"/>
+          <w:szCs w:val="24"/>
+        </w:rPr>
+      </w:pPr>
+      <w:r>
+        <w:rPr>
+          <w:color w:val="333333"/>
+          <w:sz w:val="24"/>
+          <w:szCs w:val="24"/>
+          <w:rtl w:val="0"/>
+        </w:rPr>
+        <w:t xml:space="preserve">A.  </w:t>
+      </w:r>
+    </w:p>
+    <w:p>
+      <w:pPr>
+        <w:widowControl w:val="0"/>
+        <w:pBdr>
+          <w:top w:color="auto" w:space="0" w:sz="0" w:val="none"/>
+          <w:left w:color="auto" w:space="0" w:sz="0" w:val="none"/>
+          <w:bottom w:color="auto" w:space="0" w:sz="0" w:val="none"/>
+          <w:right w:color="auto" w:space="0" w:sz="0" w:val="none"/>
+          <w:between w:color="auto" w:space="0" w:sz="0" w:val="none"/>
+        </w:pBdr>
+        <w:shd w:fill="ffffff" w:val="clear"/>
+        <w:spacing w:after="160" w:before="160" w:lineRule="auto"/>
+        <w:rPr>
+          <w:color w:val="333333"/>
+          <w:sz w:val="24"/>
+          <w:szCs w:val="24"/>
+        </w:rPr>
+      </w:pPr>
+      <w:r>
+        <w:rPr>
+          <w:color w:val="333333"/>
+          <w:sz w:val="24"/>
+          <w:szCs w:val="24"/>
+          <w:rtl w:val="0"/>
+        </w:rPr>
+        <w:t xml:space="preserve">motions</w:t>
+      </w:r>
+    </w:p>
+    <w:p>
+      <w:pPr>
+        <w:widowControl w:val="0"/>
+        <w:shd w:fill="ffffff" w:val="clear"/>
+        <w:spacing w:after="160" w:before="160" w:lineRule="auto"/>
+        <w:rPr>
+          <w:color w:val="333333"/>
+          <w:sz w:val="24"/>
+          <w:szCs w:val="24"/>
+        </w:rPr>
+      </w:pPr>
+      <w:r>
+        <w:rPr>
+          <w:color w:val="333333"/>
+          <w:sz w:val="24"/>
+          <w:szCs w:val="24"/>
+          <w:rtl w:val="0"/>
+        </w:rPr>
+        <w:t xml:space="preserve">B.  </w:t>
+      </w:r>
+    </w:p>
+    <w:p>
+      <w:pPr>
+        <w:widowControl w:val="0"/>
+        <w:pBdr>
+          <w:top w:color="auto" w:space="0" w:sz="0" w:val="none"/>
+          <w:left w:color="auto" w:space="0" w:sz="0" w:val="none"/>
+          <w:bottom w:color="auto" w:space="0" w:sz="0" w:val="none"/>
+          <w:right w:color="auto" w:space="0" w:sz="0" w:val="none"/>
+          <w:between w:color="auto" w:space="0" w:sz="0" w:val="none"/>
+        </w:pBdr>
+        <w:shd w:fill="ffffff" w:val="clear"/>
+        <w:spacing w:after="160" w:before="160" w:lineRule="auto"/>
+        <w:rPr>
+          <w:color w:val="333333"/>
+          <w:sz w:val="24"/>
+          <w:szCs w:val="24"/>
+        </w:rPr>
+      </w:pPr>
+      <w:r>
+        <w:rPr>
+          <w:color w:val="333333"/>
+          <w:sz w:val="24"/>
+          <w:szCs w:val="24"/>
+          <w:rtl w:val="0"/>
+        </w:rPr>
+        <w:t xml:space="preserve">ideas</w:t>
+      </w:r>
+    </w:p>
+    <w:p>
+      <w:pPr>
+        <w:widowControl w:val="0"/>
+        <w:shd w:fill="ffffff" w:val="clear"/>
+        <w:spacing w:after="160" w:before="160" w:lineRule="auto"/>
+        <w:rPr>
+          <w:color w:val="333333"/>
+          <w:sz w:val="24"/>
+          <w:szCs w:val="24"/>
+        </w:rPr>
+      </w:pPr>
+      <w:r>
+        <w:rPr>
+          <w:color w:val="333333"/>
+          <w:sz w:val="24"/>
+          <w:szCs w:val="24"/>
+          <w:rtl w:val="0"/>
+        </w:rPr>
+        <w:t xml:space="preserve">C.  </w:t>
+      </w:r>
+    </w:p>
+    <w:p>
+      <w:pPr>
+        <w:widowControl w:val="0"/>
+        <w:pBdr>
+          <w:top w:color="auto" w:space="0" w:sz="0" w:val="none"/>
+          <w:left w:color="auto" w:space="0" w:sz="0" w:val="none"/>
+          <w:bottom w:color="auto" w:space="0" w:sz="0" w:val="none"/>
+          <w:right w:color="auto" w:space="0" w:sz="0" w:val="none"/>
+          <w:between w:color="auto" w:space="0" w:sz="0" w:val="none"/>
+        </w:pBdr>
+        <w:shd w:fill="ffffff" w:val="clear"/>
+        <w:spacing w:after="160" w:before="160" w:lineRule="auto"/>
+        <w:rPr>
+          <w:color w:val="333333"/>
+          <w:sz w:val="24"/>
+          <w:szCs w:val="24"/>
+        </w:rPr>
+      </w:pPr>
+      <w:r>
+        <w:rPr>
+          <w:color w:val="333333"/>
+          <w:sz w:val="24"/>
+          <w:szCs w:val="24"/>
+          <w:rtl w:val="0"/>
+        </w:rPr>
+        <w:t xml:space="preserve">decisions</w:t>
+      </w:r>
+    </w:p>
+    <w:p>
+      <w:pPr>
+        <w:widowControl w:val="0"/>
+        <w:shd w:fill="ffffff" w:val="clear"/>
+        <w:spacing w:after="160" w:before="160" w:lineRule="auto"/>
+        <w:rPr>
+          <w:color w:val="333333"/>
+          <w:sz w:val="24"/>
+          <w:szCs w:val="24"/>
+        </w:rPr>
+      </w:pPr>
+      <w:r>
+        <w:rPr>
+          <w:color w:val="333333"/>
+          <w:sz w:val="24"/>
+          <w:szCs w:val="24"/>
+          <w:rtl w:val="0"/>
+        </w:rPr>
+        <w:t xml:space="preserve">D.  </w:t>
+      </w:r>
+    </w:p>
+    <w:p>
+      <w:pPr>
+        <w:widowControl w:val="0"/>
+        <w:pBdr>
+          <w:top w:color="auto" w:space="0" w:sz="0" w:val="none"/>
+          <w:left w:color="auto" w:space="0" w:sz="0" w:val="none"/>
+          <w:bottom w:color="auto" w:space="0" w:sz="0" w:val="none"/>
+          <w:right w:color="auto" w:space="0" w:sz="0" w:val="none"/>
+          <w:between w:color="auto" w:space="0" w:sz="0" w:val="none"/>
+        </w:pBdr>
+        <w:shd w:fill="ffffff" w:val="clear"/>
+        <w:spacing w:after="160" w:before="160" w:lineRule="auto"/>
+        <w:rPr>
+          <w:color w:val="333333"/>
+          <w:sz w:val="24"/>
+          <w:szCs w:val="24"/>
+        </w:rPr>
+      </w:pPr>
+      <w:r>
+        <w:rPr>
+          <w:color w:val="333333"/>
+          <w:sz w:val="24"/>
+          <w:szCs w:val="24"/>
+          <w:rtl w:val="0"/>
+        </w:rPr>
+        <w:t xml:space="preserve">intentions</w:t>
+      </w:r>
+    </w:p>
+    <w:p>
+      <w:pPr>
+        <w:widowControl w:val="0"/>
+        <w:shd w:fill="ffffff" w:val="clear"/>
+        <w:spacing w:after="160" w:before="160" w:lineRule="auto"/>
+        <w:rPr>
+          <w:color w:val="333333"/>
+          <w:sz w:val="24"/>
+          <w:szCs w:val="24"/>
+          <w:shd w:fill="1686d9" w:val="clear"/>
+        </w:rPr>
+      </w:pPr>
+      <w:r>
+        <w:rPr>
+          <w:rtl w:val="0"/>
+        </w:rPr>
+      </w:r>
+    </w:p>
+    <w:p>
+      <w:pPr>
+        <w:widowControl w:val="0"/>
+        <w:shd w:fill="ffffff" w:val="clear"/>
+        <w:spacing w:after="160" w:before="160" w:lineRule="auto"/>
+        <w:rPr>
+          <w:color w:val="333333"/>
+          <w:sz w:val="24"/>
+          <w:szCs w:val="24"/>
+          <w:shd w:fill="008000" w:val="clear"/>
+        </w:rPr>
+      </w:pPr>
+      <w:r>
+        <w:rPr>
+          <w:rtl w:val="0"/>
+        </w:rPr>
+      </w:r>
+    </w:p>
+    <w:p>
+      <w:pPr>
+        <w:widowControl w:val="0"/>
+        <w:pBdr>
+          <w:top w:color="auto" w:space="0" w:sz="0" w:val="none"/>
+          <w:left w:color="auto" w:space="0" w:sz="0" w:val="none"/>
+          <w:bottom w:color="auto" w:space="0" w:sz="0" w:val="none"/>
+          <w:right w:color="auto" w:space="0" w:sz="0" w:val="none"/>
+          <w:between w:color="auto" w:space="0" w:sz="0" w:val="none"/>
+        </w:pBdr>
+        <w:shd w:fill="ffffff" w:val="clear"/>
+        <w:spacing w:after="160" w:lineRule="auto"/>
+        <w:rPr>
+          <w:b w:val="1"/>
+          <w:bCs w:val="1"/>
+          <w:color w:val="333333"/>
+          <w:sz w:val="24"/>
+          <w:szCs w:val="24"/>
+        </w:rPr>
+      </w:pPr>
+      <w:r>
+        <w:rPr>
+          <w:b w:val="1"/>
+          <w:bCs w:val="1"/>
+          <w:color w:val="333333"/>
+          <w:sz w:val="24"/>
+          <w:szCs w:val="24"/>
+          <w:rtl w:val="0"/>
+        </w:rPr>
+        <w:t xml:space="preserve">33.</w:t>
+      </w:r>
+    </w:p>
+    <w:p>
+      <w:pPr>
+        <w:widowControl w:val="0"/>
+        <w:shd w:fill="ffffff" w:val="clear"/>
+        <w:spacing w:after="160" w:lineRule="auto"/>
+        <w:rPr>
+          <w:color w:val="333333"/>
+          <w:sz w:val="24"/>
+          <w:szCs w:val="24"/>
+        </w:rPr>
+      </w:pPr>
+      <w:r>
+        <w:rPr>
+          <w:color w:val="333333"/>
+          <w:sz w:val="24"/>
+          <w:szCs w:val="24"/>
+          <w:rtl w:val="0"/>
+        </w:rPr>
+        <w:t xml:space="preserve"> </w:t>
+      </w:r>
+    </w:p>
+    <w:p>
+      <w:pPr>
+        <w:widowControl w:val="0"/>
+        <w:pBdr>
+          <w:top w:color="auto" w:space="0" w:sz="0" w:val="none"/>
+          <w:left w:color="auto" w:space="0" w:sz="0" w:val="none"/>
+          <w:bottom w:color="auto" w:space="0" w:sz="0" w:val="none"/>
+          <w:right w:color="auto" w:space="0" w:sz="0" w:val="none"/>
+          <w:between w:color="auto" w:space="0" w:sz="0" w:val="none"/>
+        </w:pBdr>
+        <w:shd w:fill="ffffff" w:val="clear"/>
+        <w:spacing w:after="160" w:lineRule="auto"/>
+        <w:rPr>
+          <w:i w:val="1"/>
+          <w:iCs w:val="1"/>
+          <w:color w:val="333333"/>
+          <w:sz w:val="24"/>
+          <w:szCs w:val="24"/>
+        </w:rPr>
+      </w:pPr>
+      <w:r>
+        <w:rPr>
+          <w:i w:val="1"/>
+          <w:iCs w:val="1"/>
+          <w:color w:val="333333"/>
+          <w:sz w:val="24"/>
+          <w:szCs w:val="24"/>
+          <w:rtl w:val="0"/>
+        </w:rPr>
+        <w:t xml:space="preserve">Choose from the options</w:t>
+      </w:r>
+      <w:r>
+        <w:rPr>
+          <w:color w:val="333333"/>
+          <w:sz w:val="24"/>
+          <w:szCs w:val="24"/>
+          <w:rtl w:val="0"/>
+        </w:rPr>
+        <w:t xml:space="preserve"> </w:t>
+      </w:r>
+      <w:r>
+        <w:rPr>
+          <w:b w:val="1"/>
+          <w:bCs w:val="1"/>
+          <w:color w:val="333333"/>
+          <w:sz w:val="24"/>
+          <w:szCs w:val="24"/>
+          <w:rtl w:val="0"/>
+        </w:rPr>
+        <w:t xml:space="preserve">A</w:t>
+      </w:r>
+      <w:r>
+        <w:rPr>
+          <w:color w:val="333333"/>
+          <w:sz w:val="24"/>
+          <w:szCs w:val="24"/>
+          <w:rtl w:val="0"/>
+        </w:rPr>
+        <w:t xml:space="preserve"> </w:t>
+      </w:r>
+      <w:r>
+        <w:rPr>
+          <w:i w:val="1"/>
+          <w:iCs w:val="1"/>
+          <w:color w:val="333333"/>
+          <w:sz w:val="24"/>
+          <w:szCs w:val="24"/>
+          <w:rtl w:val="0"/>
+        </w:rPr>
+        <w:t xml:space="preserve">to</w:t>
+      </w:r>
+      <w:r>
+        <w:rPr>
+          <w:color w:val="333333"/>
+          <w:sz w:val="24"/>
+          <w:szCs w:val="24"/>
+          <w:rtl w:val="0"/>
+        </w:rPr>
+        <w:t xml:space="preserve"> </w:t>
+      </w:r>
+      <w:r>
+        <w:rPr>
+          <w:b w:val="1"/>
+          <w:bCs w:val="1"/>
+          <w:color w:val="333333"/>
+          <w:sz w:val="24"/>
+          <w:szCs w:val="24"/>
+          <w:rtl w:val="0"/>
+        </w:rPr>
+        <w:t xml:space="preserve">D</w:t>
+      </w:r>
+      <w:r>
+        <w:rPr>
+          <w:color w:val="333333"/>
+          <w:sz w:val="24"/>
+          <w:szCs w:val="24"/>
+          <w:rtl w:val="0"/>
+        </w:rPr>
+        <w:t xml:space="preserve">, </w:t>
+      </w:r>
+      <w:r>
+        <w:rPr>
+          <w:i w:val="1"/>
+          <w:iCs w:val="1"/>
+          <w:color w:val="333333"/>
+          <w:sz w:val="24"/>
+          <w:szCs w:val="24"/>
+          <w:rtl w:val="0"/>
+        </w:rPr>
+        <w:t xml:space="preserve">the word that is</w:t>
+      </w:r>
+      <w:r>
+        <w:rPr>
+          <w:color w:val="333333"/>
+          <w:sz w:val="24"/>
+          <w:szCs w:val="24"/>
+          <w:rtl w:val="0"/>
+        </w:rPr>
+        <w:t xml:space="preserve"> </w:t>
+      </w:r>
+      <w:r>
+        <w:rPr>
+          <w:b w:val="1"/>
+          <w:bCs w:val="1"/>
+          <w:color w:val="333333"/>
+          <w:sz w:val="24"/>
+          <w:szCs w:val="24"/>
+          <w:rtl w:val="0"/>
+        </w:rPr>
+        <w:t xml:space="preserve">most suitable</w:t>
+      </w:r>
+      <w:r>
+        <w:rPr>
+          <w:color w:val="333333"/>
+          <w:sz w:val="24"/>
+          <w:szCs w:val="24"/>
+          <w:rtl w:val="0"/>
+        </w:rPr>
+        <w:t xml:space="preserve"> </w:t>
+      </w:r>
+      <w:r>
+        <w:rPr>
+          <w:i w:val="1"/>
+          <w:iCs w:val="1"/>
+          <w:color w:val="333333"/>
+          <w:sz w:val="24"/>
+          <w:szCs w:val="24"/>
+          <w:rtl w:val="0"/>
+        </w:rPr>
+        <w:t xml:space="preserve">to fill the gap</w:t>
+      </w:r>
+    </w:p>
+    <w:p>
+      <w:pPr>
+        <w:widowControl w:val="0"/>
+        <w:shd w:fill="ffffff" w:val="clear"/>
+        <w:spacing w:after="160" w:before="160" w:lineRule="auto"/>
+        <w:rPr>
+          <w:color w:val="333333"/>
+          <w:sz w:val="24"/>
+          <w:szCs w:val="24"/>
+        </w:rPr>
+      </w:pPr>
+      <w:r>
+        <w:rPr>
+          <w:color w:val="333333"/>
+          <w:sz w:val="24"/>
+          <w:szCs w:val="24"/>
+          <w:rtl w:val="0"/>
+        </w:rPr>
+        <w:t xml:space="preserve">A.  </w:t>
+      </w:r>
+    </w:p>
+    <w:p>
+      <w:pPr>
+        <w:widowControl w:val="0"/>
+        <w:pBdr>
+          <w:top w:color="auto" w:space="0" w:sz="0" w:val="none"/>
+          <w:left w:color="auto" w:space="0" w:sz="0" w:val="none"/>
+          <w:bottom w:color="auto" w:space="0" w:sz="0" w:val="none"/>
+          <w:right w:color="auto" w:space="0" w:sz="0" w:val="none"/>
+          <w:between w:color="auto" w:space="0" w:sz="0" w:val="none"/>
+        </w:pBdr>
+        <w:shd w:fill="ffffff" w:val="clear"/>
+        <w:spacing w:after="160" w:before="160" w:lineRule="auto"/>
+        <w:rPr>
+          <w:color w:val="333333"/>
+          <w:sz w:val="24"/>
+          <w:szCs w:val="24"/>
+        </w:rPr>
+      </w:pPr>
+      <w:r>
+        <w:rPr>
+          <w:color w:val="333333"/>
+          <w:sz w:val="24"/>
+          <w:szCs w:val="24"/>
+          <w:rtl w:val="0"/>
+        </w:rPr>
+        <w:t xml:space="preserve">declare</w:t>
+      </w:r>
+    </w:p>
+    <w:p>
+      <w:pPr>
+        <w:widowControl w:val="0"/>
+        <w:shd w:fill="ffffff" w:val="clear"/>
+        <w:spacing w:after="160" w:before="160" w:lineRule="auto"/>
+        <w:rPr>
+          <w:color w:val="333333"/>
+          <w:sz w:val="24"/>
+          <w:szCs w:val="24"/>
+        </w:rPr>
+      </w:pPr>
+      <w:r>
+        <w:rPr>
+          <w:color w:val="333333"/>
+          <w:sz w:val="24"/>
+          <w:szCs w:val="24"/>
+          <w:rtl w:val="0"/>
+        </w:rPr>
+        <w:t xml:space="preserve">B.  </w:t>
+      </w:r>
+    </w:p>
+    <w:p>
+      <w:pPr>
+        <w:widowControl w:val="0"/>
+        <w:pBdr>
+          <w:top w:color="auto" w:space="0" w:sz="0" w:val="none"/>
+          <w:left w:color="auto" w:space="0" w:sz="0" w:val="none"/>
+          <w:bottom w:color="auto" w:space="0" w:sz="0" w:val="none"/>
+          <w:right w:color="auto" w:space="0" w:sz="0" w:val="none"/>
+          <w:between w:color="auto" w:space="0" w:sz="0" w:val="none"/>
+        </w:pBdr>
+        <w:shd w:fill="ffffff" w:val="clear"/>
+        <w:spacing w:after="160" w:before="160" w:lineRule="auto"/>
+        <w:rPr>
+          <w:color w:val="333333"/>
+          <w:sz w:val="24"/>
+          <w:szCs w:val="24"/>
+        </w:rPr>
+      </w:pPr>
+      <w:r>
+        <w:rPr>
+          <w:color w:val="333333"/>
+          <w:sz w:val="24"/>
+          <w:szCs w:val="24"/>
+          <w:rtl w:val="0"/>
+        </w:rPr>
+        <w:t xml:space="preserve">call</w:t>
+      </w:r>
+    </w:p>
+    <w:p>
+      <w:pPr>
+        <w:widowControl w:val="0"/>
+        <w:shd w:fill="ffffff" w:val="clear"/>
+        <w:spacing w:after="160" w:before="160" w:lineRule="auto"/>
+        <w:rPr>
+          <w:color w:val="333333"/>
+          <w:sz w:val="24"/>
+          <w:szCs w:val="24"/>
+        </w:rPr>
+      </w:pPr>
+      <w:r>
+        <w:rPr>
+          <w:color w:val="333333"/>
+          <w:sz w:val="24"/>
+          <w:szCs w:val="24"/>
+          <w:rtl w:val="0"/>
+        </w:rPr>
+        <w:t xml:space="preserve">C.  </w:t>
+      </w:r>
+    </w:p>
+    <w:p>
+      <w:pPr>
+        <w:widowControl w:val="0"/>
+        <w:pBdr>
+          <w:top w:color="auto" w:space="0" w:sz="0" w:val="none"/>
+          <w:left w:color="auto" w:space="0" w:sz="0" w:val="none"/>
+          <w:bottom w:color="auto" w:space="0" w:sz="0" w:val="none"/>
+          <w:right w:color="auto" w:space="0" w:sz="0" w:val="none"/>
+          <w:between w:color="auto" w:space="0" w:sz="0" w:val="none"/>
+        </w:pBdr>
+        <w:shd w:fill="ffffff" w:val="clear"/>
+        <w:spacing w:after="160" w:before="160" w:lineRule="auto"/>
+        <w:rPr>
+          <w:color w:val="333333"/>
+          <w:sz w:val="24"/>
+          <w:szCs w:val="24"/>
+        </w:rPr>
+      </w:pPr>
+      <w:r>
+        <w:rPr>
+          <w:color w:val="333333"/>
+          <w:sz w:val="24"/>
+          <w:szCs w:val="24"/>
+          <w:rtl w:val="0"/>
+        </w:rPr>
+        <w:t xml:space="preserve">recommend</w:t>
+      </w:r>
+    </w:p>
+    <w:p>
+      <w:pPr>
+        <w:widowControl w:val="0"/>
+        <w:shd w:fill="ffffff" w:val="clear"/>
+        <w:spacing w:after="160" w:before="160" w:lineRule="auto"/>
+        <w:rPr>
+          <w:color w:val="333333"/>
+          <w:sz w:val="24"/>
+          <w:szCs w:val="24"/>
+        </w:rPr>
+      </w:pPr>
+      <w:r>
+        <w:rPr>
+          <w:color w:val="333333"/>
+          <w:sz w:val="24"/>
+          <w:szCs w:val="24"/>
+          <w:rtl w:val="0"/>
+        </w:rPr>
+        <w:t xml:space="preserve">D.  </w:t>
+      </w:r>
+    </w:p>
+    <w:p>
+      <w:pPr>
+        <w:widowControl w:val="0"/>
+        <w:pBdr>
+          <w:top w:color="auto" w:space="0" w:sz="0" w:val="none"/>
+          <w:left w:color="auto" w:space="0" w:sz="0" w:val="none"/>
+          <w:bottom w:color="auto" w:space="0" w:sz="0" w:val="none"/>
+          <w:right w:color="auto" w:space="0" w:sz="0" w:val="none"/>
+          <w:between w:color="auto" w:space="0" w:sz="0" w:val="none"/>
+        </w:pBdr>
+        <w:shd w:fill="ffffff" w:val="clear"/>
+        <w:spacing w:after="160" w:before="160" w:lineRule="auto"/>
+        <w:rPr>
+          <w:color w:val="333333"/>
+          <w:sz w:val="24"/>
+          <w:szCs w:val="24"/>
+        </w:rPr>
+      </w:pPr>
+      <w:r>
+        <w:rPr>
+          <w:color w:val="333333"/>
+          <w:sz w:val="24"/>
+          <w:szCs w:val="24"/>
+          <w:rtl w:val="0"/>
+        </w:rPr>
+        <w:t xml:space="preserve">move</w:t>
+      </w:r>
+    </w:p>
+    <w:p>
+      <w:pPr>
+        <w:widowControl w:val="0"/>
+        <w:shd w:fill="ffffff" w:val="clear"/>
+        <w:spacing w:after="160" w:before="160" w:lineRule="auto"/>
+        <w:rPr>
+          <w:color w:val="333333"/>
+          <w:sz w:val="24"/>
+          <w:szCs w:val="24"/>
+          <w:shd w:fill="1686d9" w:val="clear"/>
+        </w:rPr>
+      </w:pPr>
+      <w:r>
+        <w:rPr>
+          <w:rtl w:val="0"/>
+        </w:rPr>
+      </w:r>
+    </w:p>
+    <w:p>
+      <w:pPr>
+        <w:widowControl w:val="0"/>
+        <w:pBdr>
+          <w:top w:color="auto" w:space="0" w:sz="0" w:val="none"/>
+          <w:left w:color="auto" w:space="0" w:sz="0" w:val="none"/>
+          <w:bottom w:color="auto" w:space="0" w:sz="0" w:val="none"/>
+          <w:right w:color="auto" w:space="0" w:sz="0" w:val="none"/>
+          <w:between w:color="auto" w:space="0" w:sz="0" w:val="none"/>
+        </w:pBdr>
+        <w:shd w:fill="ffffff" w:val="clear"/>
+        <w:spacing w:after="160" w:lineRule="auto"/>
+        <w:rPr>
+          <w:b w:val="1"/>
+          <w:bCs w:val="1"/>
+          <w:color w:val="333333"/>
+          <w:sz w:val="24"/>
+          <w:szCs w:val="24"/>
+        </w:rPr>
+      </w:pPr>
+      <w:r>
+        <w:rPr>
+          <w:b w:val="1"/>
+          <w:bCs w:val="1"/>
+          <w:color w:val="333333"/>
+          <w:sz w:val="24"/>
+          <w:szCs w:val="24"/>
+          <w:rtl w:val="0"/>
+        </w:rPr>
+        <w:t xml:space="preserve">34.</w:t>
+      </w:r>
+    </w:p>
+    <w:p>
+      <w:pPr>
+        <w:widowControl w:val="0"/>
+        <w:shd w:fill="ffffff" w:val="clear"/>
+        <w:spacing w:after="160" w:lineRule="auto"/>
+        <w:rPr>
+          <w:color w:val="333333"/>
+          <w:sz w:val="24"/>
+          <w:szCs w:val="24"/>
+        </w:rPr>
+      </w:pPr>
+      <w:r>
+        <w:rPr>
+          <w:color w:val="333333"/>
+          <w:sz w:val="24"/>
+          <w:szCs w:val="24"/>
+          <w:rtl w:val="0"/>
+        </w:rPr>
+        <w:t xml:space="preserve"> </w:t>
+      </w:r>
+    </w:p>
+    <w:p>
+      <w:pPr>
+        <w:widowControl w:val="0"/>
+        <w:pBdr>
+          <w:top w:color="auto" w:space="0" w:sz="0" w:val="none"/>
+          <w:left w:color="auto" w:space="0" w:sz="0" w:val="none"/>
+          <w:bottom w:color="auto" w:space="0" w:sz="0" w:val="none"/>
+          <w:right w:color="auto" w:space="0" w:sz="0" w:val="none"/>
+          <w:between w:color="auto" w:space="0" w:sz="0" w:val="none"/>
+        </w:pBdr>
+        <w:shd w:fill="ffffff" w:val="clear"/>
+        <w:spacing w:after="160" w:lineRule="auto"/>
+        <w:rPr>
+          <w:i w:val="1"/>
+          <w:iCs w:val="1"/>
+          <w:color w:val="333333"/>
+          <w:sz w:val="24"/>
+          <w:szCs w:val="24"/>
+        </w:rPr>
+      </w:pPr>
+      <w:r>
+        <w:rPr>
+          <w:i w:val="1"/>
+          <w:iCs w:val="1"/>
+          <w:color w:val="333333"/>
+          <w:sz w:val="24"/>
+          <w:szCs w:val="24"/>
+          <w:rtl w:val="0"/>
+        </w:rPr>
+        <w:t xml:space="preserve">Choose from the options</w:t>
+      </w:r>
+      <w:r>
+        <w:rPr>
+          <w:color w:val="333333"/>
+          <w:sz w:val="24"/>
+          <w:szCs w:val="24"/>
+          <w:rtl w:val="0"/>
+        </w:rPr>
+        <w:t xml:space="preserve"> </w:t>
+      </w:r>
+      <w:r>
+        <w:rPr>
+          <w:b w:val="1"/>
+          <w:bCs w:val="1"/>
+          <w:color w:val="333333"/>
+          <w:sz w:val="24"/>
+          <w:szCs w:val="24"/>
+          <w:rtl w:val="0"/>
+        </w:rPr>
+        <w:t xml:space="preserve">A</w:t>
+      </w:r>
+      <w:r>
+        <w:rPr>
+          <w:color w:val="333333"/>
+          <w:sz w:val="24"/>
+          <w:szCs w:val="24"/>
+          <w:rtl w:val="0"/>
+        </w:rPr>
+        <w:t xml:space="preserve"> </w:t>
+      </w:r>
+      <w:r>
+        <w:rPr>
+          <w:i w:val="1"/>
+          <w:iCs w:val="1"/>
+          <w:color w:val="333333"/>
+          <w:sz w:val="24"/>
+          <w:szCs w:val="24"/>
+          <w:rtl w:val="0"/>
+        </w:rPr>
+        <w:t xml:space="preserve">to</w:t>
+      </w:r>
+      <w:r>
+        <w:rPr>
+          <w:color w:val="333333"/>
+          <w:sz w:val="24"/>
+          <w:szCs w:val="24"/>
+          <w:rtl w:val="0"/>
+        </w:rPr>
+        <w:t xml:space="preserve"> </w:t>
+      </w:r>
+      <w:r>
+        <w:rPr>
+          <w:b w:val="1"/>
+          <w:bCs w:val="1"/>
+          <w:color w:val="333333"/>
+          <w:sz w:val="24"/>
+          <w:szCs w:val="24"/>
+          <w:rtl w:val="0"/>
+        </w:rPr>
+        <w:t xml:space="preserve">D</w:t>
+      </w:r>
+      <w:r>
+        <w:rPr>
+          <w:color w:val="333333"/>
+          <w:sz w:val="24"/>
+          <w:szCs w:val="24"/>
+          <w:rtl w:val="0"/>
+        </w:rPr>
+        <w:t xml:space="preserve">, </w:t>
+      </w:r>
+      <w:r>
+        <w:rPr>
+          <w:i w:val="1"/>
+          <w:iCs w:val="1"/>
+          <w:color w:val="333333"/>
+          <w:sz w:val="24"/>
+          <w:szCs w:val="24"/>
+          <w:rtl w:val="0"/>
+        </w:rPr>
+        <w:t xml:space="preserve">the word that is</w:t>
+      </w:r>
+      <w:r>
+        <w:rPr>
+          <w:color w:val="333333"/>
+          <w:sz w:val="24"/>
+          <w:szCs w:val="24"/>
+          <w:rtl w:val="0"/>
+        </w:rPr>
+        <w:t xml:space="preserve"> </w:t>
+      </w:r>
+      <w:r>
+        <w:rPr>
+          <w:b w:val="1"/>
+          <w:bCs w:val="1"/>
+          <w:color w:val="333333"/>
+          <w:sz w:val="24"/>
+          <w:szCs w:val="24"/>
+          <w:rtl w:val="0"/>
+        </w:rPr>
+        <w:t xml:space="preserve">most suitable</w:t>
+      </w:r>
+      <w:r>
+        <w:rPr>
+          <w:color w:val="333333"/>
+          <w:sz w:val="24"/>
+          <w:szCs w:val="24"/>
+          <w:rtl w:val="0"/>
+        </w:rPr>
+        <w:t xml:space="preserve"> </w:t>
+      </w:r>
+      <w:r>
+        <w:rPr>
+          <w:i w:val="1"/>
+          <w:iCs w:val="1"/>
+          <w:color w:val="333333"/>
+          <w:sz w:val="24"/>
+          <w:szCs w:val="24"/>
+          <w:rtl w:val="0"/>
+        </w:rPr>
+        <w:t xml:space="preserve">to fill the gap</w:t>
+      </w:r>
+    </w:p>
+    <w:p>
+      <w:pPr>
+        <w:widowControl w:val="0"/>
+        <w:shd w:fill="ffffff" w:val="clear"/>
+        <w:spacing w:after="160" w:before="160" w:lineRule="auto"/>
+        <w:rPr>
+          <w:color w:val="333333"/>
+          <w:sz w:val="24"/>
+          <w:szCs w:val="24"/>
+        </w:rPr>
+      </w:pPr>
+      <w:r>
+        <w:rPr>
+          <w:color w:val="333333"/>
+          <w:sz w:val="24"/>
+          <w:szCs w:val="24"/>
+          <w:rtl w:val="0"/>
+        </w:rPr>
+        <w:t xml:space="preserve">A.  </w:t>
+      </w:r>
+    </w:p>
+    <w:p>
+      <w:pPr>
+        <w:widowControl w:val="0"/>
+        <w:pBdr>
+          <w:top w:color="auto" w:space="0" w:sz="0" w:val="none"/>
+          <w:left w:color="auto" w:space="0" w:sz="0" w:val="none"/>
+          <w:bottom w:color="auto" w:space="0" w:sz="0" w:val="none"/>
+          <w:right w:color="auto" w:space="0" w:sz="0" w:val="none"/>
+          <w:between w:color="auto" w:space="0" w:sz="0" w:val="none"/>
+        </w:pBdr>
+        <w:shd w:fill="ffffff" w:val="clear"/>
+        <w:spacing w:after="160" w:before="160" w:lineRule="auto"/>
+        <w:rPr>
+          <w:color w:val="333333"/>
+          <w:sz w:val="24"/>
+          <w:szCs w:val="24"/>
+        </w:rPr>
+      </w:pPr>
+      <w:r>
+        <w:rPr>
+          <w:color w:val="333333"/>
+          <w:sz w:val="24"/>
+          <w:szCs w:val="24"/>
+          <w:rtl w:val="0"/>
+        </w:rPr>
+        <w:t xml:space="preserve">approved</w:t>
+      </w:r>
+    </w:p>
+    <w:p>
+      <w:pPr>
+        <w:widowControl w:val="0"/>
+        <w:shd w:fill="ffffff" w:val="clear"/>
+        <w:spacing w:after="160" w:before="160" w:lineRule="auto"/>
+        <w:rPr>
+          <w:color w:val="333333"/>
+          <w:sz w:val="24"/>
+          <w:szCs w:val="24"/>
+        </w:rPr>
+      </w:pPr>
+      <w:r>
+        <w:rPr>
+          <w:color w:val="333333"/>
+          <w:sz w:val="24"/>
+          <w:szCs w:val="24"/>
+          <w:rtl w:val="0"/>
+        </w:rPr>
+        <w:t xml:space="preserve">B.  </w:t>
+      </w:r>
+    </w:p>
+    <w:p>
+      <w:pPr>
+        <w:widowControl w:val="0"/>
+        <w:pBdr>
+          <w:top w:color="auto" w:space="0" w:sz="0" w:val="none"/>
+          <w:left w:color="auto" w:space="0" w:sz="0" w:val="none"/>
+          <w:bottom w:color="auto" w:space="0" w:sz="0" w:val="none"/>
+          <w:right w:color="auto" w:space="0" w:sz="0" w:val="none"/>
+          <w:between w:color="auto" w:space="0" w:sz="0" w:val="none"/>
+        </w:pBdr>
+        <w:shd w:fill="ffffff" w:val="clear"/>
+        <w:spacing w:after="160" w:before="160" w:lineRule="auto"/>
+        <w:rPr>
+          <w:color w:val="333333"/>
+          <w:sz w:val="24"/>
+          <w:szCs w:val="24"/>
+        </w:rPr>
+      </w:pPr>
+      <w:r>
+        <w:rPr>
+          <w:color w:val="333333"/>
+          <w:sz w:val="24"/>
+          <w:szCs w:val="24"/>
+          <w:rtl w:val="0"/>
+        </w:rPr>
+        <w:t xml:space="preserve">seconded</w:t>
+      </w:r>
+    </w:p>
+    <w:p>
+      <w:pPr>
+        <w:widowControl w:val="0"/>
+        <w:shd w:fill="ffffff" w:val="clear"/>
+        <w:spacing w:after="160" w:before="160" w:lineRule="auto"/>
+        <w:rPr>
+          <w:color w:val="333333"/>
+          <w:sz w:val="24"/>
+          <w:szCs w:val="24"/>
+        </w:rPr>
+      </w:pPr>
+      <w:r>
+        <w:rPr>
+          <w:color w:val="333333"/>
+          <w:sz w:val="24"/>
+          <w:szCs w:val="24"/>
+          <w:rtl w:val="0"/>
+        </w:rPr>
+        <w:t xml:space="preserve">C.  </w:t>
+      </w:r>
+    </w:p>
+    <w:p>
+      <w:pPr>
+        <w:widowControl w:val="0"/>
+        <w:pBdr>
+          <w:top w:color="auto" w:space="0" w:sz="0" w:val="none"/>
+          <w:left w:color="auto" w:space="0" w:sz="0" w:val="none"/>
+          <w:bottom w:color="auto" w:space="0" w:sz="0" w:val="none"/>
+          <w:right w:color="auto" w:space="0" w:sz="0" w:val="none"/>
+          <w:between w:color="auto" w:space="0" w:sz="0" w:val="none"/>
+        </w:pBdr>
+        <w:shd w:fill="ffffff" w:val="clear"/>
+        <w:spacing w:after="160" w:before="160" w:lineRule="auto"/>
+        <w:rPr>
+          <w:color w:val="333333"/>
+          <w:sz w:val="24"/>
+          <w:szCs w:val="24"/>
+        </w:rPr>
+      </w:pPr>
+      <w:r>
+        <w:rPr>
+          <w:color w:val="333333"/>
+          <w:sz w:val="24"/>
+          <w:szCs w:val="24"/>
+          <w:rtl w:val="0"/>
+        </w:rPr>
+        <w:t xml:space="preserve">upheld</w:t>
+      </w:r>
+    </w:p>
+    <w:p>
+      <w:pPr>
+        <w:widowControl w:val="0"/>
+        <w:shd w:fill="ffffff" w:val="clear"/>
+        <w:spacing w:after="160" w:before="160" w:lineRule="auto"/>
+        <w:rPr>
+          <w:color w:val="333333"/>
+          <w:sz w:val="24"/>
+          <w:szCs w:val="24"/>
+        </w:rPr>
+      </w:pPr>
+      <w:r>
+        <w:rPr>
+          <w:color w:val="333333"/>
+          <w:sz w:val="24"/>
+          <w:szCs w:val="24"/>
+          <w:rtl w:val="0"/>
+        </w:rPr>
+        <w:t xml:space="preserve">D.  </w:t>
+      </w:r>
+    </w:p>
+    <w:p>
+      <w:pPr>
+        <w:widowControl w:val="0"/>
+        <w:pBdr>
+          <w:top w:color="auto" w:space="0" w:sz="0" w:val="none"/>
+          <w:left w:color="auto" w:space="0" w:sz="0" w:val="none"/>
+          <w:bottom w:color="auto" w:space="0" w:sz="0" w:val="none"/>
+          <w:right w:color="auto" w:space="0" w:sz="0" w:val="none"/>
+          <w:between w:color="auto" w:space="0" w:sz="0" w:val="none"/>
+        </w:pBdr>
+        <w:shd w:fill="ffffff" w:val="clear"/>
+        <w:spacing w:after="160" w:before="160" w:lineRule="auto"/>
+        <w:rPr>
+          <w:color w:val="333333"/>
+          <w:sz w:val="24"/>
+          <w:szCs w:val="24"/>
+        </w:rPr>
+      </w:pPr>
+      <w:r>
+        <w:rPr>
+          <w:color w:val="333333"/>
+          <w:sz w:val="24"/>
+          <w:szCs w:val="24"/>
+          <w:rtl w:val="0"/>
+        </w:rPr>
+        <w:t xml:space="preserve">supported</w:t>
+      </w:r>
+    </w:p>
+    <w:p>
+      <w:pPr>
+        <w:widowControl w:val="0"/>
+        <w:shd w:fill="ffffff" w:val="clear"/>
+        <w:spacing w:after="160" w:before="160" w:lineRule="auto"/>
+        <w:rPr>
+          <w:color w:val="333333"/>
+          <w:sz w:val="24"/>
+          <w:szCs w:val="24"/>
+          <w:shd w:fill="1686d9" w:val="clear"/>
+        </w:rPr>
+      </w:pPr>
+      <w:r>
+        <w:rPr>
+          <w:rtl w:val="0"/>
+        </w:rPr>
+      </w:r>
+    </w:p>
+    <w:p>
+      <w:pPr>
+        <w:widowControl w:val="0"/>
+        <w:pBdr>
+          <w:top w:color="auto" w:space="0" w:sz="0" w:val="none"/>
+          <w:left w:color="auto" w:space="0" w:sz="0" w:val="none"/>
+          <w:bottom w:color="auto" w:space="0" w:sz="0" w:val="none"/>
+          <w:right w:color="auto" w:space="0" w:sz="0" w:val="none"/>
+          <w:between w:color="auto" w:space="0" w:sz="0" w:val="none"/>
+        </w:pBdr>
+        <w:shd w:fill="ffffff" w:val="clear"/>
+        <w:spacing w:after="160" w:lineRule="auto"/>
+        <w:rPr>
+          <w:b w:val="1"/>
+          <w:bCs w:val="1"/>
+          <w:color w:val="333333"/>
+          <w:sz w:val="24"/>
+          <w:szCs w:val="24"/>
+        </w:rPr>
+      </w:pPr>
+      <w:r>
+        <w:rPr>
+          <w:b w:val="1"/>
+          <w:bCs w:val="1"/>
+          <w:color w:val="333333"/>
+          <w:sz w:val="24"/>
+          <w:szCs w:val="24"/>
+          <w:rtl w:val="0"/>
+        </w:rPr>
+        <w:t xml:space="preserve">35.</w:t>
+      </w:r>
+    </w:p>
+    <w:p>
+      <w:pPr>
+        <w:widowControl w:val="0"/>
+        <w:shd w:fill="ffffff" w:val="clear"/>
+        <w:spacing w:after="160" w:lineRule="auto"/>
+        <w:rPr>
+          <w:color w:val="333333"/>
+          <w:sz w:val="24"/>
+          <w:szCs w:val="24"/>
+        </w:rPr>
+      </w:pPr>
+      <w:r>
+        <w:rPr>
+          <w:color w:val="333333"/>
+          <w:sz w:val="24"/>
+          <w:szCs w:val="24"/>
+          <w:rtl w:val="0"/>
+        </w:rPr>
+        <w:t xml:space="preserve"> </w:t>
+      </w:r>
+    </w:p>
+    <w:p>
+      <w:pPr>
+        <w:widowControl w:val="0"/>
+        <w:pBdr>
+          <w:top w:color="auto" w:space="0" w:sz="0" w:val="none"/>
+          <w:left w:color="auto" w:space="0" w:sz="0" w:val="none"/>
+          <w:bottom w:color="auto" w:space="0" w:sz="0" w:val="none"/>
+          <w:right w:color="auto" w:space="0" w:sz="0" w:val="none"/>
+          <w:between w:color="auto" w:space="0" w:sz="0" w:val="none"/>
+        </w:pBdr>
+        <w:shd w:fill="ffffff" w:val="clear"/>
+        <w:spacing w:after="160" w:lineRule="auto"/>
+        <w:rPr>
+          <w:i w:val="1"/>
+          <w:iCs w:val="1"/>
+          <w:color w:val="333333"/>
+          <w:sz w:val="24"/>
+          <w:szCs w:val="24"/>
+        </w:rPr>
+      </w:pPr>
+      <w:r>
+        <w:rPr>
+          <w:i w:val="1"/>
+          <w:iCs w:val="1"/>
+          <w:color w:val="333333"/>
+          <w:sz w:val="24"/>
+          <w:szCs w:val="24"/>
+          <w:rtl w:val="0"/>
+        </w:rPr>
+        <w:t xml:space="preserve">Choose from the options</w:t>
+      </w:r>
+      <w:r>
+        <w:rPr>
+          <w:color w:val="333333"/>
+          <w:sz w:val="24"/>
+          <w:szCs w:val="24"/>
+          <w:rtl w:val="0"/>
+        </w:rPr>
+        <w:t xml:space="preserve"> </w:t>
+      </w:r>
+      <w:r>
+        <w:rPr>
+          <w:b w:val="1"/>
+          <w:bCs w:val="1"/>
+          <w:color w:val="333333"/>
+          <w:sz w:val="24"/>
+          <w:szCs w:val="24"/>
+          <w:rtl w:val="0"/>
+        </w:rPr>
+        <w:t xml:space="preserve">A</w:t>
+      </w:r>
+      <w:r>
+        <w:rPr>
+          <w:color w:val="333333"/>
+          <w:sz w:val="24"/>
+          <w:szCs w:val="24"/>
+          <w:rtl w:val="0"/>
+        </w:rPr>
+        <w:t xml:space="preserve"> </w:t>
+      </w:r>
+      <w:r>
+        <w:rPr>
+          <w:i w:val="1"/>
+          <w:iCs w:val="1"/>
+          <w:color w:val="333333"/>
+          <w:sz w:val="24"/>
+          <w:szCs w:val="24"/>
+          <w:rtl w:val="0"/>
+        </w:rPr>
+        <w:t xml:space="preserve">to</w:t>
+      </w:r>
+      <w:r>
+        <w:rPr>
+          <w:color w:val="333333"/>
+          <w:sz w:val="24"/>
+          <w:szCs w:val="24"/>
+          <w:rtl w:val="0"/>
+        </w:rPr>
+        <w:t xml:space="preserve"> </w:t>
+      </w:r>
+      <w:r>
+        <w:rPr>
+          <w:b w:val="1"/>
+          <w:bCs w:val="1"/>
+          <w:color w:val="333333"/>
+          <w:sz w:val="24"/>
+          <w:szCs w:val="24"/>
+          <w:rtl w:val="0"/>
+        </w:rPr>
+        <w:t xml:space="preserve">D</w:t>
+      </w:r>
+      <w:r>
+        <w:rPr>
+          <w:color w:val="333333"/>
+          <w:sz w:val="24"/>
+          <w:szCs w:val="24"/>
+          <w:rtl w:val="0"/>
+        </w:rPr>
+        <w:t xml:space="preserve">, </w:t>
+      </w:r>
+      <w:r>
+        <w:rPr>
+          <w:i w:val="1"/>
+          <w:iCs w:val="1"/>
+          <w:color w:val="333333"/>
+          <w:sz w:val="24"/>
+          <w:szCs w:val="24"/>
+          <w:rtl w:val="0"/>
+        </w:rPr>
+        <w:t xml:space="preserve">the word that is</w:t>
+      </w:r>
+      <w:r>
+        <w:rPr>
+          <w:color w:val="333333"/>
+          <w:sz w:val="24"/>
+          <w:szCs w:val="24"/>
+          <w:rtl w:val="0"/>
+        </w:rPr>
+        <w:t xml:space="preserve"> </w:t>
+      </w:r>
+      <w:r>
+        <w:rPr>
+          <w:b w:val="1"/>
+          <w:bCs w:val="1"/>
+          <w:color w:val="333333"/>
+          <w:sz w:val="24"/>
+          <w:szCs w:val="24"/>
+          <w:rtl w:val="0"/>
+        </w:rPr>
+        <w:t xml:space="preserve">most suitable</w:t>
+      </w:r>
+      <w:r>
+        <w:rPr>
+          <w:color w:val="333333"/>
+          <w:sz w:val="24"/>
+          <w:szCs w:val="24"/>
+          <w:rtl w:val="0"/>
+        </w:rPr>
+        <w:t xml:space="preserve"> </w:t>
+      </w:r>
+      <w:r>
+        <w:rPr>
+          <w:i w:val="1"/>
+          <w:iCs w:val="1"/>
+          <w:color w:val="333333"/>
+          <w:sz w:val="24"/>
+          <w:szCs w:val="24"/>
+          <w:rtl w:val="0"/>
+        </w:rPr>
+        <w:t xml:space="preserve">to fill the gap</w:t>
+      </w:r>
+    </w:p>
+    <w:p>
+      <w:pPr>
+        <w:widowControl w:val="0"/>
+        <w:shd w:fill="ffffff" w:val="clear"/>
+        <w:spacing w:after="160" w:before="160" w:lineRule="auto"/>
+        <w:rPr>
+          <w:color w:val="333333"/>
+          <w:sz w:val="24"/>
+          <w:szCs w:val="24"/>
+        </w:rPr>
+      </w:pPr>
+      <w:r>
+        <w:rPr>
+          <w:color w:val="333333"/>
+          <w:sz w:val="24"/>
+          <w:szCs w:val="24"/>
+          <w:rtl w:val="0"/>
+        </w:rPr>
+        <w:t xml:space="preserve">A.  </w:t>
+      </w:r>
+    </w:p>
+    <w:p>
+      <w:pPr>
+        <w:widowControl w:val="0"/>
+        <w:pBdr>
+          <w:top w:color="auto" w:space="0" w:sz="0" w:val="none"/>
+          <w:left w:color="auto" w:space="0" w:sz="0" w:val="none"/>
+          <w:bottom w:color="auto" w:space="0" w:sz="0" w:val="none"/>
+          <w:right w:color="auto" w:space="0" w:sz="0" w:val="none"/>
+          <w:between w:color="auto" w:space="0" w:sz="0" w:val="none"/>
+        </w:pBdr>
+        <w:shd w:fill="ffffff" w:val="clear"/>
+        <w:spacing w:after="160" w:before="160" w:lineRule="auto"/>
+        <w:rPr>
+          <w:color w:val="333333"/>
+          <w:sz w:val="24"/>
+          <w:szCs w:val="24"/>
+        </w:rPr>
+      </w:pPr>
+      <w:r>
+        <w:rPr>
+          <w:color w:val="333333"/>
+          <w:sz w:val="24"/>
+          <w:szCs w:val="24"/>
+          <w:rtl w:val="0"/>
+        </w:rPr>
+        <w:t xml:space="preserve">adjourned</w:t>
+      </w:r>
+    </w:p>
+    <w:p>
+      <w:pPr>
+        <w:widowControl w:val="0"/>
+        <w:shd w:fill="ffffff" w:val="clear"/>
+        <w:spacing w:after="160" w:before="160" w:lineRule="auto"/>
+        <w:rPr>
+          <w:color w:val="333333"/>
+          <w:sz w:val="24"/>
+          <w:szCs w:val="24"/>
+        </w:rPr>
+      </w:pPr>
+      <w:r>
+        <w:rPr>
+          <w:color w:val="333333"/>
+          <w:sz w:val="24"/>
+          <w:szCs w:val="24"/>
+          <w:rtl w:val="0"/>
+        </w:rPr>
+        <w:t xml:space="preserve">B.  </w:t>
+      </w:r>
+    </w:p>
+    <w:p>
+      <w:pPr>
+        <w:widowControl w:val="0"/>
+        <w:pBdr>
+          <w:top w:color="auto" w:space="0" w:sz="0" w:val="none"/>
+          <w:left w:color="auto" w:space="0" w:sz="0" w:val="none"/>
+          <w:bottom w:color="auto" w:space="0" w:sz="0" w:val="none"/>
+          <w:right w:color="auto" w:space="0" w:sz="0" w:val="none"/>
+          <w:between w:color="auto" w:space="0" w:sz="0" w:val="none"/>
+        </w:pBdr>
+        <w:shd w:fill="ffffff" w:val="clear"/>
+        <w:spacing w:after="160" w:before="160" w:lineRule="auto"/>
+        <w:rPr>
+          <w:color w:val="333333"/>
+          <w:sz w:val="24"/>
+          <w:szCs w:val="24"/>
+        </w:rPr>
+      </w:pPr>
+      <w:r>
+        <w:rPr>
+          <w:color w:val="333333"/>
+          <w:sz w:val="24"/>
+          <w:szCs w:val="24"/>
+          <w:rtl w:val="0"/>
+        </w:rPr>
+        <w:t xml:space="preserve">postponed</w:t>
+      </w:r>
+    </w:p>
+    <w:p>
+      <w:pPr>
+        <w:widowControl w:val="0"/>
+        <w:shd w:fill="ffffff" w:val="clear"/>
+        <w:spacing w:after="160" w:before="160" w:lineRule="auto"/>
+        <w:rPr>
+          <w:color w:val="333333"/>
+          <w:sz w:val="24"/>
+          <w:szCs w:val="24"/>
+        </w:rPr>
+      </w:pPr>
+      <w:r>
+        <w:rPr>
+          <w:color w:val="333333"/>
+          <w:sz w:val="24"/>
+          <w:szCs w:val="24"/>
+          <w:rtl w:val="0"/>
+        </w:rPr>
+        <w:t xml:space="preserve">C.  </w:t>
+      </w:r>
+    </w:p>
+    <w:p>
+      <w:pPr>
+        <w:widowControl w:val="0"/>
+        <w:pBdr>
+          <w:top w:color="auto" w:space="0" w:sz="0" w:val="none"/>
+          <w:left w:color="auto" w:space="0" w:sz="0" w:val="none"/>
+          <w:bottom w:color="auto" w:space="0" w:sz="0" w:val="none"/>
+          <w:right w:color="auto" w:space="0" w:sz="0" w:val="none"/>
+          <w:between w:color="auto" w:space="0" w:sz="0" w:val="none"/>
+        </w:pBdr>
+        <w:shd w:fill="ffffff" w:val="clear"/>
+        <w:spacing w:after="160" w:before="160" w:lineRule="auto"/>
+        <w:rPr>
+          <w:color w:val="333333"/>
+          <w:sz w:val="24"/>
+          <w:szCs w:val="24"/>
+        </w:rPr>
+      </w:pPr>
+      <w:r>
+        <w:rPr>
+          <w:color w:val="333333"/>
+          <w:sz w:val="24"/>
+          <w:szCs w:val="24"/>
+          <w:rtl w:val="0"/>
+        </w:rPr>
+        <w:t xml:space="preserve">deferred</w:t>
+      </w:r>
+    </w:p>
+    <w:p>
+      <w:pPr>
+        <w:widowControl w:val="0"/>
+        <w:shd w:fill="ffffff" w:val="clear"/>
+        <w:spacing w:after="160" w:before="160" w:lineRule="auto"/>
+        <w:rPr>
+          <w:color w:val="333333"/>
+          <w:sz w:val="24"/>
+          <w:szCs w:val="24"/>
+        </w:rPr>
+      </w:pPr>
+      <w:r>
+        <w:rPr>
+          <w:color w:val="333333"/>
+          <w:sz w:val="24"/>
+          <w:szCs w:val="24"/>
+          <w:rtl w:val="0"/>
+        </w:rPr>
+        <w:t xml:space="preserve">D.  </w:t>
+      </w:r>
+    </w:p>
+    <w:p>
+      <w:pPr>
+        <w:widowControl w:val="0"/>
+        <w:pBdr>
+          <w:top w:color="auto" w:space="0" w:sz="0" w:val="none"/>
+          <w:left w:color="auto" w:space="0" w:sz="0" w:val="none"/>
+          <w:bottom w:color="auto" w:space="0" w:sz="0" w:val="none"/>
+          <w:right w:color="auto" w:space="0" w:sz="0" w:val="none"/>
+          <w:between w:color="auto" w:space="0" w:sz="0" w:val="none"/>
+        </w:pBdr>
+        <w:shd w:fill="ffffff" w:val="clear"/>
+        <w:spacing w:after="160" w:before="160" w:lineRule="auto"/>
+        <w:rPr>
+          <w:color w:val="333333"/>
+          <w:sz w:val="24"/>
+          <w:szCs w:val="24"/>
+        </w:rPr>
+      </w:pPr>
+      <w:r>
+        <w:rPr>
+          <w:color w:val="333333"/>
+          <w:sz w:val="24"/>
+          <w:szCs w:val="24"/>
+          <w:rtl w:val="0"/>
+        </w:rPr>
+        <w:t xml:space="preserve">shifted</w:t>
+      </w:r>
+    </w:p>
+    <w:p>
+      <w:pPr>
+        <w:widowControl w:val="0"/>
+        <w:shd w:fill="ffffff" w:val="clear"/>
+        <w:spacing w:after="160" w:before="160" w:lineRule="auto"/>
+        <w:rPr>
+          <w:color w:val="333333"/>
+          <w:sz w:val="24"/>
+          <w:szCs w:val="24"/>
+          <w:shd w:fill="1686d9" w:val="clear"/>
+        </w:rPr>
+      </w:pPr>
+      <w:r>
+        <w:rPr>
+          <w:rtl w:val="0"/>
+        </w:rPr>
+      </w:r>
+    </w:p>
+    <w:p>
+      <w:pPr>
+        <w:pStyle w:val="Heading4"/>
+        <w:keepNext w:val="0"/>
+        <w:keepLines w:val="0"/>
+        <w:widowControl w:val="0"/>
+        <w:pBdr>
+          <w:top w:color="auto" w:space="0" w:sz="0" w:val="none"/>
+          <w:left w:color="auto" w:space="0" w:sz="0" w:val="none"/>
+          <w:bottom w:color="auto" w:space="0" w:sz="0" w:val="none"/>
+          <w:right w:color="auto" w:space="0" w:sz="0" w:val="none"/>
+          <w:between w:color="auto" w:space="0" w:sz="0" w:val="none"/>
+        </w:pBdr>
+        <w:shd w:fill="ffffff" w:val="clear"/>
+        <w:spacing w:after="160" w:before="0" w:lineRule="auto"/>
+        <w:jc w:val="center"/>
+        <w:rPr>
+          <w:b w:val="1"/>
+          <w:bCs w:val="1"/>
+          <w:color w:val="333333"/>
+        </w:rPr>
+      </w:pPr>
+      <w:bookmarkStart w:colFirst="0" w:colLast="0" w:name="_n7wv81bm50dh" w:id="27"/>
+      <w:bookmarkEnd w:id="27"/>
+      <w:r>
+        <w:rPr>
+          <w:b w:val="1"/>
+          <w:bCs w:val="1"/>
+          <w:color w:val="333333"/>
+          <w:rtl w:val="0"/>
+        </w:rPr>
+        <w:t xml:space="preserve">PART B</w:t>
+      </w:r>
+    </w:p>
+    <w:p>
+      <w:pPr>
+        <w:pStyle w:val="Heading4"/>
+        <w:keepNext w:val="0"/>
+        <w:keepLines w:val="0"/>
+        <w:widowControl w:val="0"/>
+        <w:pBdr>
+          <w:top w:color="auto" w:space="0" w:sz="0" w:val="none"/>
+          <w:left w:color="auto" w:space="0" w:sz="0" w:val="none"/>
+          <w:bottom w:color="auto" w:space="0" w:sz="0" w:val="none"/>
+          <w:right w:color="auto" w:space="0" w:sz="0" w:val="none"/>
+          <w:between w:color="auto" w:space="0" w:sz="0" w:val="none"/>
+        </w:pBdr>
+        <w:shd w:fill="ffffff" w:val="clear"/>
+        <w:spacing w:after="160" w:before="0" w:lineRule="auto"/>
+        <w:jc w:val="center"/>
+        <w:rPr>
+          <w:b w:val="1"/>
+          <w:bCs w:val="1"/>
+          <w:color w:val="333333"/>
+        </w:rPr>
+      </w:pPr>
+      <w:bookmarkStart w:colFirst="0" w:colLast="0" w:name="_hdlj6phln5op" w:id="28"/>
+      <w:bookmarkEnd w:id="28"/>
+      <w:r>
+        <w:rPr>
+          <w:b w:val="1"/>
+          <w:bCs w:val="1"/>
+          <w:color w:val="333333"/>
+          <w:rtl w:val="0"/>
+        </w:rPr>
+        <w:t xml:space="preserve">ORAL LANGUAGE</w:t>
+      </w:r>
+    </w:p>
+    <w:p>
+      <w:pPr>
+        <w:pStyle w:val="Heading4"/>
+        <w:keepNext w:val="0"/>
+        <w:keepLines w:val="0"/>
+        <w:widowControl w:val="0"/>
+        <w:pBdr>
+          <w:top w:color="auto" w:space="0" w:sz="0" w:val="none"/>
+          <w:left w:color="auto" w:space="0" w:sz="0" w:val="none"/>
+          <w:bottom w:color="auto" w:space="0" w:sz="0" w:val="none"/>
+          <w:right w:color="auto" w:space="0" w:sz="0" w:val="none"/>
+          <w:between w:color="auto" w:space="0" w:sz="0" w:val="none"/>
+        </w:pBdr>
+        <w:shd w:fill="ffffff" w:val="clear"/>
+        <w:spacing w:after="160" w:before="0" w:lineRule="auto"/>
+        <w:jc w:val="center"/>
+        <w:rPr>
+          <w:b w:val="1"/>
+          <w:bCs w:val="1"/>
+          <w:color w:val="333333"/>
+        </w:rPr>
+      </w:pPr>
+      <w:bookmarkStart w:colFirst="0" w:colLast="0" w:name="_l42wdvgicpjc" w:id="29"/>
+      <w:bookmarkEnd w:id="29"/>
+      <w:r>
+        <w:rPr>
+          <w:b w:val="1"/>
+          <w:bCs w:val="1"/>
+          <w:color w:val="333333"/>
+          <w:rtl w:val="0"/>
+        </w:rPr>
+        <w:t xml:space="preserve">SECTION F</w:t>
+      </w:r>
+    </w:p>
+    <w:p>
+      <w:pPr>
+        <w:pStyle w:val="Heading4"/>
+        <w:keepNext w:val="0"/>
+        <w:keepLines w:val="0"/>
+        <w:widowControl w:val="0"/>
+        <w:pBdr>
+          <w:top w:color="auto" w:space="0" w:sz="0" w:val="none"/>
+          <w:left w:color="auto" w:space="0" w:sz="0" w:val="none"/>
+          <w:bottom w:color="auto" w:space="0" w:sz="0" w:val="none"/>
+          <w:right w:color="auto" w:space="0" w:sz="0" w:val="none"/>
+          <w:between w:color="auto" w:space="0" w:sz="0" w:val="none"/>
+        </w:pBdr>
+        <w:shd w:fill="ffffff" w:val="clear"/>
+        <w:spacing w:after="160" w:before="0" w:lineRule="auto"/>
+        <w:jc w:val="center"/>
+        <w:rPr>
+          <w:b w:val="1"/>
+          <w:bCs w:val="1"/>
+          <w:color w:val="333333"/>
+        </w:rPr>
+      </w:pPr>
+      <w:bookmarkStart w:colFirst="0" w:colLast="0" w:name="_xtexo4mxa5mg" w:id="30"/>
+      <w:bookmarkEnd w:id="30"/>
+      <w:r>
+        <w:rPr>
+          <w:b w:val="1"/>
+          <w:bCs w:val="1"/>
+          <w:color w:val="333333"/>
+          <w:rtl w:val="0"/>
+        </w:rPr>
+        <w:t xml:space="preserve">[UNIT I]</w:t>
+      </w:r>
+    </w:p>
+    <w:p>
+      <w:pPr>
+        <w:widowControl w:val="0"/>
+        <w:pBdr>
+          <w:top w:color="auto" w:space="0" w:sz="0" w:val="none"/>
+          <w:left w:color="auto" w:space="0" w:sz="0" w:val="none"/>
+          <w:bottom w:color="auto" w:space="0" w:sz="0" w:val="none"/>
+          <w:right w:color="auto" w:space="0" w:sz="0" w:val="none"/>
+          <w:between w:color="auto" w:space="0" w:sz="0" w:val="none"/>
+        </w:pBdr>
+        <w:shd w:fill="ffffff" w:val="clear"/>
+        <w:spacing w:after="300" w:lineRule="auto"/>
+        <w:rPr>
+          <w:color w:val="333333"/>
+          <w:sz w:val="24"/>
+          <w:szCs w:val="24"/>
+        </w:rPr>
+      </w:pPr>
+      <w:r>
+        <w:rPr>
+          <w:i w:val="1"/>
+          <w:iCs w:val="1"/>
+          <w:color w:val="333333"/>
+          <w:sz w:val="24"/>
+          <w:szCs w:val="24"/>
+          <w:rtl w:val="0"/>
+        </w:rPr>
+        <w:t xml:space="preserve">Choose from the options</w:t>
+      </w:r>
+      <w:r>
+        <w:rPr>
+          <w:color w:val="333333"/>
+          <w:sz w:val="24"/>
+          <w:szCs w:val="24"/>
+          <w:rtl w:val="0"/>
+        </w:rPr>
+        <w:t xml:space="preserve"> </w:t>
+      </w:r>
+      <w:r>
+        <w:rPr>
+          <w:b w:val="1"/>
+          <w:bCs w:val="1"/>
+          <w:color w:val="333333"/>
+          <w:sz w:val="24"/>
+          <w:szCs w:val="24"/>
+          <w:rtl w:val="0"/>
+        </w:rPr>
+        <w:t xml:space="preserve">A</w:t>
+      </w:r>
+      <w:r>
+        <w:rPr>
+          <w:color w:val="333333"/>
+          <w:sz w:val="24"/>
+          <w:szCs w:val="24"/>
+          <w:rtl w:val="0"/>
+        </w:rPr>
+        <w:t xml:space="preserve"> </w:t>
+      </w:r>
+      <w:r>
+        <w:rPr>
+          <w:i w:val="1"/>
+          <w:iCs w:val="1"/>
+          <w:color w:val="333333"/>
+          <w:sz w:val="24"/>
+          <w:szCs w:val="24"/>
+          <w:rtl w:val="0"/>
+        </w:rPr>
+        <w:t xml:space="preserve">to</w:t>
+      </w:r>
+      <w:r>
+        <w:rPr>
+          <w:color w:val="333333"/>
+          <w:sz w:val="24"/>
+          <w:szCs w:val="24"/>
+          <w:rtl w:val="0"/>
+        </w:rPr>
+        <w:t xml:space="preserve"> </w:t>
+      </w:r>
+      <w:r>
+        <w:rPr>
+          <w:b w:val="1"/>
+          <w:bCs w:val="1"/>
+          <w:color w:val="333333"/>
+          <w:sz w:val="24"/>
+          <w:szCs w:val="24"/>
+          <w:rtl w:val="0"/>
+        </w:rPr>
+        <w:t xml:space="preserve">D</w:t>
+      </w:r>
+      <w:r>
+        <w:rPr>
+          <w:color w:val="333333"/>
+          <w:sz w:val="24"/>
+          <w:szCs w:val="24"/>
+          <w:rtl w:val="0"/>
+        </w:rPr>
+        <w:t xml:space="preserve">, </w:t>
+      </w:r>
+      <w:r>
+        <w:rPr>
+          <w:i w:val="1"/>
+          <w:iCs w:val="1"/>
+          <w:color w:val="333333"/>
+          <w:sz w:val="24"/>
+          <w:szCs w:val="24"/>
+          <w:rtl w:val="0"/>
+        </w:rPr>
+        <w:t xml:space="preserve">the one which has the</w:t>
+      </w:r>
+      <w:r>
+        <w:rPr>
+          <w:color w:val="333333"/>
+          <w:sz w:val="24"/>
+          <w:szCs w:val="24"/>
+          <w:rtl w:val="0"/>
+        </w:rPr>
+        <w:t xml:space="preserve"> </w:t>
+      </w:r>
+      <w:r>
+        <w:rPr>
+          <w:b w:val="1"/>
+          <w:bCs w:val="1"/>
+          <w:color w:val="333333"/>
+          <w:sz w:val="24"/>
+          <w:szCs w:val="24"/>
+          <w:rtl w:val="0"/>
+        </w:rPr>
+        <w:t xml:space="preserve">same consonant sound</w:t>
+      </w:r>
+      <w:r>
+        <w:rPr>
+          <w:color w:val="333333"/>
+          <w:sz w:val="24"/>
+          <w:szCs w:val="24"/>
+          <w:rtl w:val="0"/>
+        </w:rPr>
+        <w:t xml:space="preserve"> </w:t>
+      </w:r>
+      <w:r>
+        <w:rPr>
+          <w:i w:val="1"/>
+          <w:iCs w:val="1"/>
+          <w:color w:val="333333"/>
+          <w:sz w:val="24"/>
+          <w:szCs w:val="24"/>
+          <w:rtl w:val="0"/>
+        </w:rPr>
+        <w:t xml:space="preserve">as the word underlined in the sentences below</w:t>
+      </w:r>
+      <w:r>
+        <w:rPr>
+          <w:color w:val="333333"/>
+          <w:sz w:val="24"/>
+          <w:szCs w:val="24"/>
+          <w:rtl w:val="0"/>
+        </w:rPr>
+        <w:t xml:space="preserve">.</w:t>
+      </w:r>
+    </w:p>
+    <w:p>
+      <w:pPr>
+        <w:widowControl w:val="0"/>
+        <w:pBdr>
+          <w:top w:color="auto" w:space="0" w:sz="0" w:val="none"/>
+          <w:left w:color="auto" w:space="0" w:sz="0" w:val="none"/>
+          <w:bottom w:color="auto" w:space="0" w:sz="0" w:val="none"/>
+          <w:right w:color="auto" w:space="0" w:sz="0" w:val="none"/>
+          <w:between w:color="auto" w:space="0" w:sz="0" w:val="none"/>
+        </w:pBdr>
+        <w:shd w:fill="ffffff" w:val="clear"/>
+        <w:spacing w:after="160" w:lineRule="auto"/>
+        <w:rPr>
+          <w:b w:val="1"/>
+          <w:bCs w:val="1"/>
+          <w:color w:val="333333"/>
+          <w:sz w:val="24"/>
+          <w:szCs w:val="24"/>
+        </w:rPr>
+      </w:pPr>
+      <w:r>
+        <w:rPr>
+          <w:b w:val="1"/>
+          <w:bCs w:val="1"/>
+          <w:color w:val="333333"/>
+          <w:sz w:val="24"/>
+          <w:szCs w:val="24"/>
+          <w:rtl w:val="0"/>
+        </w:rPr>
+        <w:t xml:space="preserve">36.</w:t>
+      </w:r>
+    </w:p>
+    <w:p>
+      <w:pPr>
+        <w:widowControl w:val="0"/>
+        <w:shd w:fill="ffffff" w:val="clear"/>
+        <w:spacing w:after="160" w:lineRule="auto"/>
+        <w:rPr>
+          <w:color w:val="333333"/>
+          <w:sz w:val="24"/>
+          <w:szCs w:val="24"/>
+        </w:rPr>
+      </w:pPr>
+      <w:r>
+        <w:rPr>
+          <w:color w:val="333333"/>
+          <w:sz w:val="24"/>
+          <w:szCs w:val="24"/>
+          <w:rtl w:val="0"/>
+        </w:rPr>
+        <w:t xml:space="preserve"> </w:t>
+      </w:r>
+    </w:p>
+    <w:p>
+      <w:pPr>
+        <w:widowControl w:val="0"/>
+        <w:pBdr>
+          <w:top w:color="auto" w:space="0" w:sz="0" w:val="none"/>
+          <w:left w:color="auto" w:space="0" w:sz="0" w:val="none"/>
+          <w:bottom w:color="auto" w:space="0" w:sz="0" w:val="none"/>
+          <w:right w:color="auto" w:space="0" w:sz="0" w:val="none"/>
+          <w:between w:color="auto" w:space="0" w:sz="0" w:val="none"/>
+        </w:pBdr>
+        <w:shd w:fill="ffffff" w:val="clear"/>
+        <w:spacing w:after="160" w:lineRule="auto"/>
+        <w:rPr>
+          <w:color w:val="333333"/>
+          <w:sz w:val="24"/>
+          <w:szCs w:val="24"/>
+        </w:rPr>
+      </w:pPr>
+      <w:r>
+        <w:rPr>
+          <w:color w:val="333333"/>
+          <w:sz w:val="24"/>
+          <w:szCs w:val="24"/>
+          <w:rtl w:val="0"/>
+        </w:rPr>
+        <w:t xml:space="preserve">Those two are </w:t>
+      </w:r>
+      <w:r>
+        <w:rPr>
+          <w:color w:val="333333"/>
+          <w:sz w:val="24"/>
+          <w:szCs w:val="24"/>
+          <w:u w:val="single"/>
+          <w:rtl w:val="0"/>
+        </w:rPr>
+        <w:t xml:space="preserve">arch</w:t>
+      </w:r>
+      <w:r>
+        <w:rPr>
+          <w:color w:val="333333"/>
+          <w:sz w:val="24"/>
+          <w:szCs w:val="24"/>
+          <w:rtl w:val="0"/>
+        </w:rPr>
+        <w:t xml:space="preserve"> rivals.</w:t>
+      </w:r>
+    </w:p>
+    <w:p>
+      <w:pPr>
+        <w:widowControl w:val="0"/>
+        <w:shd w:fill="ffffff" w:val="clear"/>
+        <w:spacing w:after="160" w:before="160" w:lineRule="auto"/>
+        <w:rPr>
+          <w:color w:val="333333"/>
+          <w:sz w:val="24"/>
+          <w:szCs w:val="24"/>
+        </w:rPr>
+      </w:pPr>
+      <w:r>
+        <w:rPr>
+          <w:color w:val="333333"/>
+          <w:sz w:val="24"/>
+          <w:szCs w:val="24"/>
+          <w:rtl w:val="0"/>
+        </w:rPr>
+        <w:t xml:space="preserve">A.  </w:t>
+      </w:r>
+    </w:p>
+    <w:p>
+      <w:pPr>
+        <w:widowControl w:val="0"/>
+        <w:pBdr>
+          <w:top w:color="auto" w:space="0" w:sz="0" w:val="none"/>
+          <w:left w:color="auto" w:space="0" w:sz="0" w:val="none"/>
+          <w:bottom w:color="auto" w:space="0" w:sz="0" w:val="none"/>
+          <w:right w:color="auto" w:space="0" w:sz="0" w:val="none"/>
+          <w:between w:color="auto" w:space="0" w:sz="0" w:val="none"/>
+        </w:pBdr>
+        <w:shd w:fill="ffffff" w:val="clear"/>
+        <w:spacing w:after="160" w:before="160" w:lineRule="auto"/>
+        <w:rPr>
+          <w:color w:val="333333"/>
+          <w:sz w:val="24"/>
+          <w:szCs w:val="24"/>
+        </w:rPr>
+      </w:pPr>
+      <w:r>
+        <w:rPr>
+          <w:color w:val="333333"/>
+          <w:sz w:val="24"/>
+          <w:szCs w:val="24"/>
+          <w:rtl w:val="0"/>
+        </w:rPr>
+        <w:t xml:space="preserve">splash</w:t>
+      </w:r>
+    </w:p>
+    <w:p>
+      <w:pPr>
+        <w:widowControl w:val="0"/>
+        <w:shd w:fill="ffffff" w:val="clear"/>
+        <w:spacing w:after="160" w:before="160" w:lineRule="auto"/>
+        <w:rPr>
+          <w:color w:val="333333"/>
+          <w:sz w:val="24"/>
+          <w:szCs w:val="24"/>
+        </w:rPr>
+      </w:pPr>
+      <w:r>
+        <w:rPr>
+          <w:color w:val="333333"/>
+          <w:sz w:val="24"/>
+          <w:szCs w:val="24"/>
+          <w:rtl w:val="0"/>
+        </w:rPr>
+        <w:t xml:space="preserve">B.  </w:t>
+      </w:r>
+    </w:p>
+    <w:p>
+      <w:pPr>
+        <w:widowControl w:val="0"/>
+        <w:pBdr>
+          <w:top w:color="auto" w:space="0" w:sz="0" w:val="none"/>
+          <w:left w:color="auto" w:space="0" w:sz="0" w:val="none"/>
+          <w:bottom w:color="auto" w:space="0" w:sz="0" w:val="none"/>
+          <w:right w:color="auto" w:space="0" w:sz="0" w:val="none"/>
+          <w:between w:color="auto" w:space="0" w:sz="0" w:val="none"/>
+        </w:pBdr>
+        <w:shd w:fill="ffffff" w:val="clear"/>
+        <w:spacing w:after="160" w:before="160" w:lineRule="auto"/>
+        <w:rPr>
+          <w:color w:val="333333"/>
+          <w:sz w:val="24"/>
+          <w:szCs w:val="24"/>
+        </w:rPr>
+      </w:pPr>
+      <w:r>
+        <w:rPr>
+          <w:color w:val="333333"/>
+          <w:sz w:val="24"/>
+          <w:szCs w:val="24"/>
+          <w:rtl w:val="0"/>
+        </w:rPr>
+        <w:t xml:space="preserve">patch</w:t>
+      </w:r>
+    </w:p>
+    <w:p>
+      <w:pPr>
+        <w:widowControl w:val="0"/>
+        <w:shd w:fill="ffffff" w:val="clear"/>
+        <w:spacing w:after="160" w:before="160" w:lineRule="auto"/>
+        <w:rPr>
+          <w:color w:val="333333"/>
+          <w:sz w:val="24"/>
+          <w:szCs w:val="24"/>
+        </w:rPr>
+      </w:pPr>
+      <w:r>
+        <w:rPr>
+          <w:color w:val="333333"/>
+          <w:sz w:val="24"/>
+          <w:szCs w:val="24"/>
+          <w:rtl w:val="0"/>
+        </w:rPr>
+        <w:t xml:space="preserve">C.  </w:t>
+      </w:r>
+    </w:p>
+    <w:p>
+      <w:pPr>
+        <w:widowControl w:val="0"/>
+        <w:pBdr>
+          <w:top w:color="auto" w:space="0" w:sz="0" w:val="none"/>
+          <w:left w:color="auto" w:space="0" w:sz="0" w:val="none"/>
+          <w:bottom w:color="auto" w:space="0" w:sz="0" w:val="none"/>
+          <w:right w:color="auto" w:space="0" w:sz="0" w:val="none"/>
+          <w:between w:color="auto" w:space="0" w:sz="0" w:val="none"/>
+        </w:pBdr>
+        <w:shd w:fill="ffffff" w:val="clear"/>
+        <w:spacing w:after="160" w:before="160" w:lineRule="auto"/>
+        <w:rPr>
+          <w:color w:val="333333"/>
+          <w:sz w:val="24"/>
+          <w:szCs w:val="24"/>
+        </w:rPr>
+      </w:pPr>
+      <w:r>
+        <w:rPr>
+          <w:color w:val="333333"/>
+          <w:sz w:val="24"/>
+          <w:szCs w:val="24"/>
+          <w:rtl w:val="0"/>
+        </w:rPr>
+        <w:t xml:space="preserve">path</w:t>
+      </w:r>
+    </w:p>
+    <w:p>
+      <w:pPr>
+        <w:widowControl w:val="0"/>
+        <w:shd w:fill="ffffff" w:val="clear"/>
+        <w:spacing w:after="160" w:before="160" w:lineRule="auto"/>
+        <w:rPr>
+          <w:color w:val="333333"/>
+          <w:sz w:val="24"/>
+          <w:szCs w:val="24"/>
+        </w:rPr>
+      </w:pPr>
+      <w:r>
+        <w:rPr>
+          <w:color w:val="333333"/>
+          <w:sz w:val="24"/>
+          <w:szCs w:val="24"/>
+          <w:rtl w:val="0"/>
+        </w:rPr>
+        <w:t xml:space="preserve">D.  </w:t>
+      </w:r>
+    </w:p>
+    <w:p>
+      <w:pPr>
+        <w:widowControl w:val="0"/>
+        <w:pBdr>
+          <w:top w:color="auto" w:space="0" w:sz="0" w:val="none"/>
+          <w:left w:color="auto" w:space="0" w:sz="0" w:val="none"/>
+          <w:bottom w:color="auto" w:space="0" w:sz="0" w:val="none"/>
+          <w:right w:color="auto" w:space="0" w:sz="0" w:val="none"/>
+          <w:between w:color="auto" w:space="0" w:sz="0" w:val="none"/>
+        </w:pBdr>
+        <w:shd w:fill="ffffff" w:val="clear"/>
+        <w:spacing w:after="160" w:before="160" w:lineRule="auto"/>
+        <w:rPr>
+          <w:color w:val="333333"/>
+          <w:sz w:val="24"/>
+          <w:szCs w:val="24"/>
+        </w:rPr>
+      </w:pPr>
+      <w:r>
+        <w:rPr>
+          <w:color w:val="333333"/>
+          <w:sz w:val="24"/>
+          <w:szCs w:val="24"/>
+          <w:rtl w:val="0"/>
+        </w:rPr>
+        <w:t xml:space="preserve">spark</w:t>
+      </w:r>
+    </w:p>
+    <w:p>
+      <w:pPr>
+        <w:widowControl w:val="0"/>
+        <w:shd w:fill="ffffff" w:val="clear"/>
+        <w:spacing w:after="160" w:before="160" w:lineRule="auto"/>
+        <w:rPr>
+          <w:color w:val="333333"/>
+          <w:sz w:val="24"/>
+          <w:szCs w:val="24"/>
+          <w:shd w:fill="1686d9" w:val="clear"/>
+        </w:rPr>
+      </w:pPr>
+      <w:r>
+        <w:rPr>
+          <w:rtl w:val="0"/>
+        </w:rPr>
+      </w:r>
+    </w:p>
+    <w:p>
+      <w:pPr>
+        <w:widowControl w:val="0"/>
+        <w:pBdr>
+          <w:top w:color="auto" w:space="0" w:sz="0" w:val="none"/>
+          <w:left w:color="auto" w:space="0" w:sz="0" w:val="none"/>
+          <w:bottom w:color="auto" w:space="0" w:sz="0" w:val="none"/>
+          <w:right w:color="auto" w:space="0" w:sz="0" w:val="none"/>
+          <w:between w:color="auto" w:space="0" w:sz="0" w:val="none"/>
+        </w:pBdr>
+        <w:shd w:fill="ffffff" w:val="clear"/>
+        <w:spacing w:after="160" w:lineRule="auto"/>
+        <w:rPr>
+          <w:b w:val="1"/>
+          <w:bCs w:val="1"/>
+          <w:color w:val="333333"/>
+          <w:sz w:val="24"/>
+          <w:szCs w:val="24"/>
+        </w:rPr>
+      </w:pPr>
+      <w:r>
+        <w:rPr>
+          <w:b w:val="1"/>
+          <w:bCs w:val="1"/>
+          <w:color w:val="333333"/>
+          <w:sz w:val="24"/>
+          <w:szCs w:val="24"/>
+          <w:rtl w:val="0"/>
+        </w:rPr>
+        <w:t xml:space="preserve">37.</w:t>
+      </w:r>
+    </w:p>
+    <w:p>
+      <w:pPr>
+        <w:widowControl w:val="0"/>
+        <w:shd w:fill="ffffff" w:val="clear"/>
+        <w:spacing w:after="160" w:lineRule="auto"/>
+        <w:rPr>
+          <w:color w:val="333333"/>
+          <w:sz w:val="24"/>
+          <w:szCs w:val="24"/>
+        </w:rPr>
+      </w:pPr>
+      <w:r>
+        <w:rPr>
+          <w:color w:val="333333"/>
+          <w:sz w:val="24"/>
+          <w:szCs w:val="24"/>
+          <w:rtl w:val="0"/>
+        </w:rPr>
+        <w:t xml:space="preserve"> </w:t>
+      </w:r>
+    </w:p>
+    <w:p>
+      <w:pPr>
+        <w:widowControl w:val="0"/>
+        <w:pBdr>
+          <w:top w:color="auto" w:space="0" w:sz="0" w:val="none"/>
+          <w:left w:color="auto" w:space="0" w:sz="0" w:val="none"/>
+          <w:bottom w:color="auto" w:space="0" w:sz="0" w:val="none"/>
+          <w:right w:color="auto" w:space="0" w:sz="0" w:val="none"/>
+          <w:between w:color="auto" w:space="0" w:sz="0" w:val="none"/>
+        </w:pBdr>
+        <w:shd w:fill="ffffff" w:val="clear"/>
+        <w:spacing w:after="160" w:lineRule="auto"/>
+        <w:rPr>
+          <w:color w:val="333333"/>
+          <w:sz w:val="24"/>
+          <w:szCs w:val="24"/>
+        </w:rPr>
+      </w:pPr>
+      <w:r>
+        <w:rPr>
+          <w:color w:val="333333"/>
+          <w:sz w:val="24"/>
+          <w:szCs w:val="24"/>
+          <w:rtl w:val="0"/>
+        </w:rPr>
+        <w:t xml:space="preserve">Prosper is the new </w:t>
+      </w:r>
+      <w:r>
+        <w:rPr>
+          <w:color w:val="333333"/>
+          <w:sz w:val="24"/>
+          <w:szCs w:val="24"/>
+          <w:u w:val="single"/>
+          <w:rtl w:val="0"/>
+        </w:rPr>
+        <w:t xml:space="preserve">chef</w:t>
+      </w:r>
+      <w:r>
+        <w:rPr>
+          <w:color w:val="333333"/>
+          <w:sz w:val="24"/>
+          <w:szCs w:val="24"/>
+          <w:rtl w:val="0"/>
+        </w:rPr>
+        <w:t xml:space="preserve">.</w:t>
+      </w:r>
+    </w:p>
+    <w:p>
+      <w:pPr>
+        <w:widowControl w:val="0"/>
+        <w:shd w:fill="ffffff" w:val="clear"/>
+        <w:spacing w:after="160" w:before="160" w:lineRule="auto"/>
+        <w:rPr>
+          <w:color w:val="333333"/>
+          <w:sz w:val="24"/>
+          <w:szCs w:val="24"/>
+        </w:rPr>
+      </w:pPr>
+      <w:r>
+        <w:rPr>
+          <w:color w:val="333333"/>
+          <w:sz w:val="24"/>
+          <w:szCs w:val="24"/>
+          <w:rtl w:val="0"/>
+        </w:rPr>
+        <w:t xml:space="preserve">A.  </w:t>
+      </w:r>
+    </w:p>
+    <w:p>
+      <w:pPr>
+        <w:widowControl w:val="0"/>
+        <w:pBdr>
+          <w:top w:color="auto" w:space="0" w:sz="0" w:val="none"/>
+          <w:left w:color="auto" w:space="0" w:sz="0" w:val="none"/>
+          <w:bottom w:color="auto" w:space="0" w:sz="0" w:val="none"/>
+          <w:right w:color="auto" w:space="0" w:sz="0" w:val="none"/>
+          <w:between w:color="auto" w:space="0" w:sz="0" w:val="none"/>
+        </w:pBdr>
+        <w:shd w:fill="ffffff" w:val="clear"/>
+        <w:spacing w:after="160" w:before="160" w:lineRule="auto"/>
+        <w:rPr>
+          <w:color w:val="333333"/>
+          <w:sz w:val="24"/>
+          <w:szCs w:val="24"/>
+        </w:rPr>
+      </w:pPr>
+      <w:r>
+        <w:rPr>
+          <w:color w:val="333333"/>
+          <w:sz w:val="24"/>
+          <w:szCs w:val="24"/>
+          <w:rtl w:val="0"/>
+        </w:rPr>
+        <w:t xml:space="preserve">chord</w:t>
+      </w:r>
+    </w:p>
+    <w:p>
+      <w:pPr>
+        <w:widowControl w:val="0"/>
+        <w:shd w:fill="ffffff" w:val="clear"/>
+        <w:spacing w:after="160" w:before="160" w:lineRule="auto"/>
+        <w:rPr>
+          <w:color w:val="333333"/>
+          <w:sz w:val="24"/>
+          <w:szCs w:val="24"/>
+        </w:rPr>
+      </w:pPr>
+      <w:r>
+        <w:rPr>
+          <w:color w:val="333333"/>
+          <w:sz w:val="24"/>
+          <w:szCs w:val="24"/>
+          <w:rtl w:val="0"/>
+        </w:rPr>
+        <w:t xml:space="preserve">B.  </w:t>
+      </w:r>
+    </w:p>
+    <w:p>
+      <w:pPr>
+        <w:widowControl w:val="0"/>
+        <w:pBdr>
+          <w:top w:color="auto" w:space="0" w:sz="0" w:val="none"/>
+          <w:left w:color="auto" w:space="0" w:sz="0" w:val="none"/>
+          <w:bottom w:color="auto" w:space="0" w:sz="0" w:val="none"/>
+          <w:right w:color="auto" w:space="0" w:sz="0" w:val="none"/>
+          <w:between w:color="auto" w:space="0" w:sz="0" w:val="none"/>
+        </w:pBdr>
+        <w:shd w:fill="ffffff" w:val="clear"/>
+        <w:spacing w:after="160" w:before="160" w:lineRule="auto"/>
+        <w:rPr>
+          <w:color w:val="333333"/>
+          <w:sz w:val="24"/>
+          <w:szCs w:val="24"/>
+        </w:rPr>
+      </w:pPr>
+      <w:r>
+        <w:rPr>
+          <w:color w:val="333333"/>
+          <w:sz w:val="24"/>
+          <w:szCs w:val="24"/>
+          <w:rtl w:val="0"/>
+        </w:rPr>
+        <w:t xml:space="preserve">chair</w:t>
+      </w:r>
+    </w:p>
+    <w:p>
+      <w:pPr>
+        <w:widowControl w:val="0"/>
+        <w:shd w:fill="ffffff" w:val="clear"/>
+        <w:spacing w:after="160" w:before="160" w:lineRule="auto"/>
+        <w:rPr>
+          <w:color w:val="333333"/>
+          <w:sz w:val="24"/>
+          <w:szCs w:val="24"/>
+        </w:rPr>
+      </w:pPr>
+      <w:r>
+        <w:rPr>
+          <w:color w:val="333333"/>
+          <w:sz w:val="24"/>
+          <w:szCs w:val="24"/>
+          <w:rtl w:val="0"/>
+        </w:rPr>
+        <w:t xml:space="preserve">C.  </w:t>
+      </w:r>
+    </w:p>
+    <w:p>
+      <w:pPr>
+        <w:widowControl w:val="0"/>
+        <w:pBdr>
+          <w:top w:color="auto" w:space="0" w:sz="0" w:val="none"/>
+          <w:left w:color="auto" w:space="0" w:sz="0" w:val="none"/>
+          <w:bottom w:color="auto" w:space="0" w:sz="0" w:val="none"/>
+          <w:right w:color="auto" w:space="0" w:sz="0" w:val="none"/>
+          <w:between w:color="auto" w:space="0" w:sz="0" w:val="none"/>
+        </w:pBdr>
+        <w:shd w:fill="ffffff" w:val="clear"/>
+        <w:spacing w:after="160" w:before="160" w:lineRule="auto"/>
+        <w:rPr>
+          <w:color w:val="333333"/>
+          <w:sz w:val="24"/>
+          <w:szCs w:val="24"/>
+        </w:rPr>
+      </w:pPr>
+      <w:r>
+        <w:rPr>
+          <w:color w:val="333333"/>
+          <w:sz w:val="24"/>
+          <w:szCs w:val="24"/>
+          <w:rtl w:val="0"/>
+        </w:rPr>
+        <w:t xml:space="preserve">shield</w:t>
+      </w:r>
+    </w:p>
+    <w:p>
+      <w:pPr>
+        <w:widowControl w:val="0"/>
+        <w:shd w:fill="ffffff" w:val="clear"/>
+        <w:spacing w:after="160" w:before="160" w:lineRule="auto"/>
+        <w:rPr>
+          <w:color w:val="333333"/>
+          <w:sz w:val="24"/>
+          <w:szCs w:val="24"/>
+        </w:rPr>
+      </w:pPr>
+      <w:r>
+        <w:rPr>
+          <w:color w:val="333333"/>
+          <w:sz w:val="24"/>
+          <w:szCs w:val="24"/>
+          <w:rtl w:val="0"/>
+        </w:rPr>
+        <w:t xml:space="preserve">D.  </w:t>
+      </w:r>
+    </w:p>
+    <w:p>
+      <w:pPr>
+        <w:widowControl w:val="0"/>
+        <w:pBdr>
+          <w:top w:color="auto" w:space="0" w:sz="0" w:val="none"/>
+          <w:left w:color="auto" w:space="0" w:sz="0" w:val="none"/>
+          <w:bottom w:color="auto" w:space="0" w:sz="0" w:val="none"/>
+          <w:right w:color="auto" w:space="0" w:sz="0" w:val="none"/>
+          <w:between w:color="auto" w:space="0" w:sz="0" w:val="none"/>
+        </w:pBdr>
+        <w:shd w:fill="ffffff" w:val="clear"/>
+        <w:spacing w:after="160" w:before="160" w:lineRule="auto"/>
+        <w:rPr>
+          <w:color w:val="333333"/>
+          <w:sz w:val="24"/>
+          <w:szCs w:val="24"/>
+        </w:rPr>
+      </w:pPr>
+      <w:r>
+        <w:rPr>
+          <w:color w:val="333333"/>
+          <w:sz w:val="24"/>
+          <w:szCs w:val="24"/>
+          <w:rtl w:val="0"/>
+        </w:rPr>
+        <w:t xml:space="preserve">scheme</w:t>
+      </w:r>
+    </w:p>
+    <w:p>
+      <w:pPr>
+        <w:widowControl w:val="0"/>
+        <w:shd w:fill="ffffff" w:val="clear"/>
+        <w:spacing w:after="160" w:before="160" w:lineRule="auto"/>
+        <w:rPr>
+          <w:color w:val="333333"/>
+          <w:sz w:val="24"/>
+          <w:szCs w:val="24"/>
+          <w:shd w:fill="1686d9" w:val="clear"/>
+        </w:rPr>
+      </w:pPr>
+      <w:r>
+        <w:rPr>
+          <w:rtl w:val="0"/>
+        </w:rPr>
+      </w:r>
+    </w:p>
+    <w:p>
+      <w:pPr>
+        <w:widowControl w:val="0"/>
+        <w:pBdr>
+          <w:top w:color="auto" w:space="0" w:sz="0" w:val="none"/>
+          <w:left w:color="auto" w:space="0" w:sz="0" w:val="none"/>
+          <w:bottom w:color="auto" w:space="0" w:sz="0" w:val="none"/>
+          <w:right w:color="auto" w:space="0" w:sz="0" w:val="none"/>
+          <w:between w:color="auto" w:space="0" w:sz="0" w:val="none"/>
+        </w:pBdr>
+        <w:shd w:fill="ffffff" w:val="clear"/>
+        <w:spacing w:after="160" w:lineRule="auto"/>
+        <w:rPr>
+          <w:b w:val="1"/>
+          <w:bCs w:val="1"/>
+          <w:color w:val="333333"/>
+          <w:sz w:val="24"/>
+          <w:szCs w:val="24"/>
+        </w:rPr>
+      </w:pPr>
+      <w:r>
+        <w:rPr>
+          <w:b w:val="1"/>
+          <w:bCs w:val="1"/>
+          <w:color w:val="333333"/>
+          <w:sz w:val="24"/>
+          <w:szCs w:val="24"/>
+          <w:rtl w:val="0"/>
+        </w:rPr>
+        <w:t xml:space="preserve">38.</w:t>
+      </w:r>
+    </w:p>
+    <w:p>
+      <w:pPr>
+        <w:widowControl w:val="0"/>
+        <w:shd w:fill="ffffff" w:val="clear"/>
+        <w:spacing w:after="160" w:lineRule="auto"/>
+        <w:rPr>
+          <w:color w:val="333333"/>
+          <w:sz w:val="24"/>
+          <w:szCs w:val="24"/>
+        </w:rPr>
+      </w:pPr>
+      <w:r>
+        <w:rPr>
+          <w:color w:val="333333"/>
+          <w:sz w:val="24"/>
+          <w:szCs w:val="24"/>
+          <w:rtl w:val="0"/>
+        </w:rPr>
+        <w:t xml:space="preserve"> </w:t>
+      </w:r>
+    </w:p>
+    <w:p>
+      <w:pPr>
+        <w:widowControl w:val="0"/>
+        <w:pBdr>
+          <w:top w:color="auto" w:space="0" w:sz="0" w:val="none"/>
+          <w:left w:color="auto" w:space="0" w:sz="0" w:val="none"/>
+          <w:bottom w:color="auto" w:space="0" w:sz="0" w:val="none"/>
+          <w:right w:color="auto" w:space="0" w:sz="0" w:val="none"/>
+          <w:between w:color="auto" w:space="0" w:sz="0" w:val="none"/>
+        </w:pBdr>
+        <w:shd w:fill="ffffff" w:val="clear"/>
+        <w:spacing w:after="160" w:lineRule="auto"/>
+        <w:rPr>
+          <w:color w:val="333333"/>
+          <w:sz w:val="24"/>
+          <w:szCs w:val="24"/>
+        </w:rPr>
+      </w:pPr>
+      <w:r>
+        <w:rPr>
+          <w:color w:val="333333"/>
+          <w:sz w:val="24"/>
+          <w:szCs w:val="24"/>
+          <w:rtl w:val="0"/>
+        </w:rPr>
+        <w:t xml:space="preserve">Lariba </w:t>
+      </w:r>
+      <w:r>
+        <w:rPr>
+          <w:color w:val="333333"/>
+          <w:sz w:val="24"/>
+          <w:szCs w:val="24"/>
+          <w:u w:val="single"/>
+          <w:rtl w:val="0"/>
+        </w:rPr>
+        <w:t xml:space="preserve">sprang</w:t>
+      </w:r>
+      <w:r>
+        <w:rPr>
+          <w:color w:val="333333"/>
+          <w:sz w:val="24"/>
+          <w:szCs w:val="24"/>
+          <w:rtl w:val="0"/>
+        </w:rPr>
+        <w:t xml:space="preserve"> to her feet.</w:t>
+      </w:r>
+    </w:p>
+    <w:p>
+      <w:pPr>
+        <w:widowControl w:val="0"/>
+        <w:shd w:fill="ffffff" w:val="clear"/>
+        <w:spacing w:after="160" w:before="160" w:lineRule="auto"/>
+        <w:rPr>
+          <w:color w:val="333333"/>
+          <w:sz w:val="24"/>
+          <w:szCs w:val="24"/>
+        </w:rPr>
+      </w:pPr>
+      <w:r>
+        <w:rPr>
+          <w:color w:val="333333"/>
+          <w:sz w:val="24"/>
+          <w:szCs w:val="24"/>
+          <w:rtl w:val="0"/>
+        </w:rPr>
+        <w:t xml:space="preserve">A.  </w:t>
+      </w:r>
+    </w:p>
+    <w:p>
+      <w:pPr>
+        <w:widowControl w:val="0"/>
+        <w:pBdr>
+          <w:top w:color="auto" w:space="0" w:sz="0" w:val="none"/>
+          <w:left w:color="auto" w:space="0" w:sz="0" w:val="none"/>
+          <w:bottom w:color="auto" w:space="0" w:sz="0" w:val="none"/>
+          <w:right w:color="auto" w:space="0" w:sz="0" w:val="none"/>
+          <w:between w:color="auto" w:space="0" w:sz="0" w:val="none"/>
+        </w:pBdr>
+        <w:shd w:fill="ffffff" w:val="clear"/>
+        <w:spacing w:after="160" w:before="160" w:lineRule="auto"/>
+        <w:rPr>
+          <w:color w:val="333333"/>
+          <w:sz w:val="24"/>
+          <w:szCs w:val="24"/>
+        </w:rPr>
+      </w:pPr>
+      <w:r>
+        <w:rPr>
+          <w:color w:val="333333"/>
+          <w:sz w:val="24"/>
+          <w:szCs w:val="24"/>
+          <w:rtl w:val="0"/>
+        </w:rPr>
+        <w:t xml:space="preserve">sprayed</w:t>
+      </w:r>
+    </w:p>
+    <w:p>
+      <w:pPr>
+        <w:widowControl w:val="0"/>
+        <w:shd w:fill="ffffff" w:val="clear"/>
+        <w:spacing w:after="160" w:before="160" w:lineRule="auto"/>
+        <w:rPr>
+          <w:color w:val="333333"/>
+          <w:sz w:val="24"/>
+          <w:szCs w:val="24"/>
+        </w:rPr>
+      </w:pPr>
+      <w:r>
+        <w:rPr>
+          <w:color w:val="333333"/>
+          <w:sz w:val="24"/>
+          <w:szCs w:val="24"/>
+          <w:rtl w:val="0"/>
+        </w:rPr>
+        <w:t xml:space="preserve">B.  </w:t>
+      </w:r>
+    </w:p>
+    <w:p>
+      <w:pPr>
+        <w:widowControl w:val="0"/>
+        <w:pBdr>
+          <w:top w:color="auto" w:space="0" w:sz="0" w:val="none"/>
+          <w:left w:color="auto" w:space="0" w:sz="0" w:val="none"/>
+          <w:bottom w:color="auto" w:space="0" w:sz="0" w:val="none"/>
+          <w:right w:color="auto" w:space="0" w:sz="0" w:val="none"/>
+          <w:between w:color="auto" w:space="0" w:sz="0" w:val="none"/>
+        </w:pBdr>
+        <w:shd w:fill="ffffff" w:val="clear"/>
+        <w:spacing w:after="160" w:before="160" w:lineRule="auto"/>
+        <w:rPr>
+          <w:color w:val="333333"/>
+          <w:sz w:val="24"/>
+          <w:szCs w:val="24"/>
+        </w:rPr>
+      </w:pPr>
+      <w:r>
+        <w:rPr>
+          <w:color w:val="333333"/>
+          <w:sz w:val="24"/>
+          <w:szCs w:val="24"/>
+          <w:rtl w:val="0"/>
+        </w:rPr>
+        <w:t xml:space="preserve">struck</w:t>
+      </w:r>
+    </w:p>
+    <w:p>
+      <w:pPr>
+        <w:widowControl w:val="0"/>
+        <w:shd w:fill="ffffff" w:val="clear"/>
+        <w:spacing w:after="160" w:before="160" w:lineRule="auto"/>
+        <w:rPr>
+          <w:color w:val="333333"/>
+          <w:sz w:val="24"/>
+          <w:szCs w:val="24"/>
+        </w:rPr>
+      </w:pPr>
+      <w:r>
+        <w:rPr>
+          <w:color w:val="333333"/>
+          <w:sz w:val="24"/>
+          <w:szCs w:val="24"/>
+          <w:rtl w:val="0"/>
+        </w:rPr>
+        <w:t xml:space="preserve">C.  </w:t>
+      </w:r>
+    </w:p>
+    <w:p>
+      <w:pPr>
+        <w:widowControl w:val="0"/>
+        <w:pBdr>
+          <w:top w:color="auto" w:space="0" w:sz="0" w:val="none"/>
+          <w:left w:color="auto" w:space="0" w:sz="0" w:val="none"/>
+          <w:bottom w:color="auto" w:space="0" w:sz="0" w:val="none"/>
+          <w:right w:color="auto" w:space="0" w:sz="0" w:val="none"/>
+          <w:between w:color="auto" w:space="0" w:sz="0" w:val="none"/>
+        </w:pBdr>
+        <w:shd w:fill="ffffff" w:val="clear"/>
+        <w:spacing w:after="160" w:before="160" w:lineRule="auto"/>
+        <w:rPr>
+          <w:color w:val="333333"/>
+          <w:sz w:val="24"/>
+          <w:szCs w:val="24"/>
+        </w:rPr>
+      </w:pPr>
+      <w:r>
+        <w:rPr>
+          <w:color w:val="333333"/>
+          <w:sz w:val="24"/>
+          <w:szCs w:val="24"/>
+          <w:rtl w:val="0"/>
+        </w:rPr>
+        <w:t xml:space="preserve">slew</w:t>
+      </w:r>
+    </w:p>
+    <w:p>
+      <w:pPr>
+        <w:widowControl w:val="0"/>
+        <w:shd w:fill="ffffff" w:val="clear"/>
+        <w:spacing w:after="160" w:before="160" w:lineRule="auto"/>
+        <w:rPr>
+          <w:color w:val="333333"/>
+          <w:sz w:val="24"/>
+          <w:szCs w:val="24"/>
+        </w:rPr>
+      </w:pPr>
+      <w:r>
+        <w:rPr>
+          <w:color w:val="333333"/>
+          <w:sz w:val="24"/>
+          <w:szCs w:val="24"/>
+          <w:rtl w:val="0"/>
+        </w:rPr>
+        <w:t xml:space="preserve">D.  </w:t>
+      </w:r>
+    </w:p>
+    <w:p>
+      <w:pPr>
+        <w:widowControl w:val="0"/>
+        <w:pBdr>
+          <w:top w:color="auto" w:space="0" w:sz="0" w:val="none"/>
+          <w:left w:color="auto" w:space="0" w:sz="0" w:val="none"/>
+          <w:bottom w:color="auto" w:space="0" w:sz="0" w:val="none"/>
+          <w:right w:color="auto" w:space="0" w:sz="0" w:val="none"/>
+          <w:between w:color="auto" w:space="0" w:sz="0" w:val="none"/>
+        </w:pBdr>
+        <w:shd w:fill="ffffff" w:val="clear"/>
+        <w:spacing w:after="160" w:before="160" w:lineRule="auto"/>
+        <w:rPr>
+          <w:color w:val="333333"/>
+          <w:sz w:val="24"/>
+          <w:szCs w:val="24"/>
+        </w:rPr>
+      </w:pPr>
+      <w:r>
+        <w:rPr>
+          <w:color w:val="333333"/>
+          <w:sz w:val="24"/>
+          <w:szCs w:val="24"/>
+          <w:rtl w:val="0"/>
+        </w:rPr>
+        <w:t xml:space="preserve">splashed</w:t>
+      </w:r>
+    </w:p>
+    <w:p>
+      <w:pPr>
+        <w:widowControl w:val="0"/>
+        <w:shd w:fill="ffffff" w:val="clear"/>
+        <w:spacing w:after="160" w:before="160" w:lineRule="auto"/>
+        <w:rPr>
+          <w:color w:val="333333"/>
+          <w:sz w:val="24"/>
+          <w:szCs w:val="24"/>
+          <w:shd w:fill="1686d9" w:val="clear"/>
+        </w:rPr>
+      </w:pPr>
+      <w:r>
+        <w:rPr>
+          <w:rtl w:val="0"/>
+        </w:rPr>
+      </w:r>
+    </w:p>
+    <w:p>
+      <w:pPr>
+        <w:pStyle w:val="Heading4"/>
+        <w:keepNext w:val="0"/>
+        <w:keepLines w:val="0"/>
+        <w:widowControl w:val="0"/>
+        <w:pBdr>
+          <w:top w:color="auto" w:space="0" w:sz="0" w:val="none"/>
+          <w:left w:color="auto" w:space="0" w:sz="0" w:val="none"/>
+          <w:bottom w:color="auto" w:space="0" w:sz="0" w:val="none"/>
+          <w:right w:color="auto" w:space="0" w:sz="0" w:val="none"/>
+          <w:between w:color="auto" w:space="0" w:sz="0" w:val="none"/>
+        </w:pBdr>
+        <w:shd w:fill="ffffff" w:val="clear"/>
+        <w:spacing w:after="160" w:before="0" w:lineRule="auto"/>
+        <w:jc w:val="center"/>
+        <w:rPr>
+          <w:b w:val="1"/>
+          <w:bCs w:val="1"/>
+          <w:color w:val="333333"/>
+        </w:rPr>
+      </w:pPr>
+      <w:bookmarkStart w:colFirst="0" w:colLast="0" w:name="_842d4y8vlk3m" w:id="31"/>
+      <w:bookmarkEnd w:id="31"/>
+      <w:r>
+        <w:rPr>
+          <w:b w:val="1"/>
+          <w:bCs w:val="1"/>
+          <w:color w:val="333333"/>
+          <w:rtl w:val="0"/>
+        </w:rPr>
+        <w:t xml:space="preserve">[UNIT II]</w:t>
+      </w:r>
+    </w:p>
+    <w:p>
+      <w:pPr>
+        <w:widowControl w:val="0"/>
+        <w:pBdr>
+          <w:top w:color="auto" w:space="0" w:sz="0" w:val="none"/>
+          <w:left w:color="auto" w:space="0" w:sz="0" w:val="none"/>
+          <w:bottom w:color="auto" w:space="0" w:sz="0" w:val="none"/>
+          <w:right w:color="auto" w:space="0" w:sz="0" w:val="none"/>
+          <w:between w:color="auto" w:space="0" w:sz="0" w:val="none"/>
+        </w:pBdr>
+        <w:shd w:fill="ffffff" w:val="clear"/>
+        <w:spacing w:after="300" w:lineRule="auto"/>
+        <w:rPr>
+          <w:color w:val="333333"/>
+          <w:sz w:val="24"/>
+          <w:szCs w:val="24"/>
+        </w:rPr>
+      </w:pPr>
+      <w:r>
+        <w:rPr>
+          <w:i w:val="1"/>
+          <w:iCs w:val="1"/>
+          <w:color w:val="333333"/>
+          <w:sz w:val="24"/>
+          <w:szCs w:val="24"/>
+          <w:rtl w:val="0"/>
+        </w:rPr>
+        <w:t xml:space="preserve">Choose from the options</w:t>
+      </w:r>
+      <w:r>
+        <w:rPr>
+          <w:color w:val="333333"/>
+          <w:sz w:val="24"/>
+          <w:szCs w:val="24"/>
+          <w:rtl w:val="0"/>
+        </w:rPr>
+        <w:t xml:space="preserve"> </w:t>
+      </w:r>
+      <w:r>
+        <w:rPr>
+          <w:b w:val="1"/>
+          <w:bCs w:val="1"/>
+          <w:color w:val="333333"/>
+          <w:sz w:val="24"/>
+          <w:szCs w:val="24"/>
+          <w:rtl w:val="0"/>
+        </w:rPr>
+        <w:t xml:space="preserve">A</w:t>
+      </w:r>
+      <w:r>
+        <w:rPr>
+          <w:color w:val="333333"/>
+          <w:sz w:val="24"/>
+          <w:szCs w:val="24"/>
+          <w:rtl w:val="0"/>
+        </w:rPr>
+        <w:t xml:space="preserve"> </w:t>
+      </w:r>
+      <w:r>
+        <w:rPr>
+          <w:i w:val="1"/>
+          <w:iCs w:val="1"/>
+          <w:color w:val="333333"/>
+          <w:sz w:val="24"/>
+          <w:szCs w:val="24"/>
+          <w:rtl w:val="0"/>
+        </w:rPr>
+        <w:t xml:space="preserve">to</w:t>
+      </w:r>
+      <w:r>
+        <w:rPr>
+          <w:color w:val="333333"/>
+          <w:sz w:val="24"/>
+          <w:szCs w:val="24"/>
+          <w:rtl w:val="0"/>
+        </w:rPr>
+        <w:t xml:space="preserve"> </w:t>
+      </w:r>
+      <w:r>
+        <w:rPr>
+          <w:b w:val="1"/>
+          <w:bCs w:val="1"/>
+          <w:color w:val="333333"/>
+          <w:sz w:val="24"/>
+          <w:szCs w:val="24"/>
+          <w:rtl w:val="0"/>
+        </w:rPr>
+        <w:t xml:space="preserve">D</w:t>
+      </w:r>
+      <w:r>
+        <w:rPr>
+          <w:color w:val="333333"/>
+          <w:sz w:val="24"/>
+          <w:szCs w:val="24"/>
+          <w:rtl w:val="0"/>
+        </w:rPr>
+        <w:t xml:space="preserve">, </w:t>
+      </w:r>
+      <w:r>
+        <w:rPr>
+          <w:i w:val="1"/>
+          <w:iCs w:val="1"/>
+          <w:color w:val="333333"/>
+          <w:sz w:val="24"/>
+          <w:szCs w:val="24"/>
+          <w:rtl w:val="0"/>
+        </w:rPr>
+        <w:t xml:space="preserve">the one which has the</w:t>
+      </w:r>
+      <w:r>
+        <w:rPr>
+          <w:color w:val="333333"/>
+          <w:sz w:val="24"/>
+          <w:szCs w:val="24"/>
+          <w:rtl w:val="0"/>
+        </w:rPr>
+        <w:t xml:space="preserve"> </w:t>
+      </w:r>
+      <w:r>
+        <w:rPr>
+          <w:b w:val="1"/>
+          <w:bCs w:val="1"/>
+          <w:color w:val="333333"/>
+          <w:sz w:val="24"/>
+          <w:szCs w:val="24"/>
+          <w:rtl w:val="0"/>
+        </w:rPr>
+        <w:t xml:space="preserve">same vowel sound</w:t>
+      </w:r>
+      <w:r>
+        <w:rPr>
+          <w:color w:val="333333"/>
+          <w:sz w:val="24"/>
+          <w:szCs w:val="24"/>
+          <w:rtl w:val="0"/>
+        </w:rPr>
+        <w:t xml:space="preserve"> </w:t>
+      </w:r>
+      <w:r>
+        <w:rPr>
+          <w:i w:val="1"/>
+          <w:iCs w:val="1"/>
+          <w:color w:val="333333"/>
+          <w:sz w:val="24"/>
+          <w:szCs w:val="24"/>
+          <w:rtl w:val="0"/>
+        </w:rPr>
+        <w:t xml:space="preserve">as the word underlined in the sentences below</w:t>
+      </w:r>
+      <w:r>
+        <w:rPr>
+          <w:color w:val="333333"/>
+          <w:sz w:val="24"/>
+          <w:szCs w:val="24"/>
+          <w:rtl w:val="0"/>
+        </w:rPr>
+        <w:t xml:space="preserve">.</w:t>
+      </w:r>
+    </w:p>
+    <w:p>
+      <w:pPr>
+        <w:widowControl w:val="0"/>
+        <w:pBdr>
+          <w:top w:color="auto" w:space="0" w:sz="0" w:val="none"/>
+          <w:left w:color="auto" w:space="0" w:sz="0" w:val="none"/>
+          <w:bottom w:color="auto" w:space="0" w:sz="0" w:val="none"/>
+          <w:right w:color="auto" w:space="0" w:sz="0" w:val="none"/>
+          <w:between w:color="auto" w:space="0" w:sz="0" w:val="none"/>
+        </w:pBdr>
+        <w:shd w:fill="ffffff" w:val="clear"/>
+        <w:spacing w:after="160" w:lineRule="auto"/>
+        <w:rPr>
+          <w:b w:val="1"/>
+          <w:bCs w:val="1"/>
+          <w:color w:val="333333"/>
+          <w:sz w:val="24"/>
+          <w:szCs w:val="24"/>
+        </w:rPr>
+      </w:pPr>
+      <w:r>
+        <w:rPr>
+          <w:b w:val="1"/>
+          <w:bCs w:val="1"/>
+          <w:color w:val="333333"/>
+          <w:sz w:val="24"/>
+          <w:szCs w:val="24"/>
+          <w:rtl w:val="0"/>
+        </w:rPr>
+        <w:t xml:space="preserve">39.</w:t>
+      </w:r>
+    </w:p>
+    <w:p>
+      <w:pPr>
+        <w:widowControl w:val="0"/>
+        <w:shd w:fill="ffffff" w:val="clear"/>
+        <w:spacing w:after="160" w:lineRule="auto"/>
+        <w:rPr>
+          <w:color w:val="333333"/>
+          <w:sz w:val="24"/>
+          <w:szCs w:val="24"/>
+        </w:rPr>
+      </w:pPr>
+      <w:r>
+        <w:rPr>
+          <w:color w:val="333333"/>
+          <w:sz w:val="24"/>
+          <w:szCs w:val="24"/>
+          <w:rtl w:val="0"/>
+        </w:rPr>
+        <w:t xml:space="preserve"> </w:t>
+      </w:r>
+    </w:p>
+    <w:p>
+      <w:pPr>
+        <w:widowControl w:val="0"/>
+        <w:pBdr>
+          <w:top w:color="auto" w:space="0" w:sz="0" w:val="none"/>
+          <w:left w:color="auto" w:space="0" w:sz="0" w:val="none"/>
+          <w:bottom w:color="auto" w:space="0" w:sz="0" w:val="none"/>
+          <w:right w:color="auto" w:space="0" w:sz="0" w:val="none"/>
+          <w:between w:color="auto" w:space="0" w:sz="0" w:val="none"/>
+        </w:pBdr>
+        <w:shd w:fill="ffffff" w:val="clear"/>
+        <w:spacing w:after="160" w:lineRule="auto"/>
+        <w:rPr>
+          <w:color w:val="333333"/>
+          <w:sz w:val="24"/>
+          <w:szCs w:val="24"/>
+        </w:rPr>
+      </w:pPr>
+      <w:r>
+        <w:rPr>
+          <w:color w:val="333333"/>
+          <w:sz w:val="24"/>
+          <w:szCs w:val="24"/>
+          <w:u w:val="single"/>
+          <w:rtl w:val="0"/>
+        </w:rPr>
+        <w:t xml:space="preserve">Whole</w:t>
+      </w:r>
+      <w:r>
+        <w:rPr>
+          <w:color w:val="333333"/>
+          <w:sz w:val="24"/>
+          <w:szCs w:val="24"/>
+          <w:rtl w:val="0"/>
+        </w:rPr>
+        <w:t xml:space="preserve"> grains are healthier than polished ones.</w:t>
+      </w:r>
+    </w:p>
+    <w:p>
+      <w:pPr>
+        <w:widowControl w:val="0"/>
+        <w:shd w:fill="ffffff" w:val="clear"/>
+        <w:spacing w:after="160" w:before="160" w:lineRule="auto"/>
+        <w:rPr>
+          <w:color w:val="333333"/>
+          <w:sz w:val="24"/>
+          <w:szCs w:val="24"/>
+        </w:rPr>
+      </w:pPr>
+      <w:r>
+        <w:rPr>
+          <w:color w:val="333333"/>
+          <w:sz w:val="24"/>
+          <w:szCs w:val="24"/>
+          <w:rtl w:val="0"/>
+        </w:rPr>
+        <w:t xml:space="preserve">A.  </w:t>
+      </w:r>
+    </w:p>
+    <w:p>
+      <w:pPr>
+        <w:widowControl w:val="0"/>
+        <w:pBdr>
+          <w:top w:color="auto" w:space="0" w:sz="0" w:val="none"/>
+          <w:left w:color="auto" w:space="0" w:sz="0" w:val="none"/>
+          <w:bottom w:color="auto" w:space="0" w:sz="0" w:val="none"/>
+          <w:right w:color="auto" w:space="0" w:sz="0" w:val="none"/>
+          <w:between w:color="auto" w:space="0" w:sz="0" w:val="none"/>
+        </w:pBdr>
+        <w:shd w:fill="ffffff" w:val="clear"/>
+        <w:spacing w:after="160" w:before="160" w:lineRule="auto"/>
+        <w:rPr>
+          <w:color w:val="333333"/>
+          <w:sz w:val="24"/>
+          <w:szCs w:val="24"/>
+        </w:rPr>
+      </w:pPr>
+      <w:r>
+        <w:rPr>
+          <w:color w:val="333333"/>
+          <w:sz w:val="24"/>
+          <w:szCs w:val="24"/>
+          <w:rtl w:val="0"/>
+        </w:rPr>
+        <w:t xml:space="preserve">Gill</w:t>
+      </w:r>
+    </w:p>
+    <w:p>
+      <w:pPr>
+        <w:widowControl w:val="0"/>
+        <w:shd w:fill="ffffff" w:val="clear"/>
+        <w:spacing w:after="160" w:before="160" w:lineRule="auto"/>
+        <w:rPr>
+          <w:color w:val="333333"/>
+          <w:sz w:val="24"/>
+          <w:szCs w:val="24"/>
+        </w:rPr>
+      </w:pPr>
+      <w:r>
+        <w:rPr>
+          <w:color w:val="333333"/>
+          <w:sz w:val="24"/>
+          <w:szCs w:val="24"/>
+          <w:rtl w:val="0"/>
+        </w:rPr>
+        <w:t xml:space="preserve">B.  </w:t>
+      </w:r>
+    </w:p>
+    <w:p>
+      <w:pPr>
+        <w:widowControl w:val="0"/>
+        <w:pBdr>
+          <w:top w:color="auto" w:space="0" w:sz="0" w:val="none"/>
+          <w:left w:color="auto" w:space="0" w:sz="0" w:val="none"/>
+          <w:bottom w:color="auto" w:space="0" w:sz="0" w:val="none"/>
+          <w:right w:color="auto" w:space="0" w:sz="0" w:val="none"/>
+          <w:between w:color="auto" w:space="0" w:sz="0" w:val="none"/>
+        </w:pBdr>
+        <w:shd w:fill="ffffff" w:val="clear"/>
+        <w:spacing w:after="160" w:before="160" w:lineRule="auto"/>
+        <w:rPr>
+          <w:color w:val="333333"/>
+          <w:sz w:val="24"/>
+          <w:szCs w:val="24"/>
+        </w:rPr>
+      </w:pPr>
+      <w:r>
+        <w:rPr>
+          <w:color w:val="333333"/>
+          <w:sz w:val="24"/>
+          <w:szCs w:val="24"/>
+          <w:rtl w:val="0"/>
+        </w:rPr>
+        <w:t xml:space="preserve">Goal</w:t>
+      </w:r>
+    </w:p>
+    <w:p>
+      <w:pPr>
+        <w:widowControl w:val="0"/>
+        <w:shd w:fill="ffffff" w:val="clear"/>
+        <w:spacing w:after="160" w:before="160" w:lineRule="auto"/>
+        <w:rPr>
+          <w:color w:val="333333"/>
+          <w:sz w:val="24"/>
+          <w:szCs w:val="24"/>
+        </w:rPr>
+      </w:pPr>
+      <w:r>
+        <w:rPr>
+          <w:color w:val="333333"/>
+          <w:sz w:val="24"/>
+          <w:szCs w:val="24"/>
+          <w:rtl w:val="0"/>
+        </w:rPr>
+        <w:t xml:space="preserve">C.  </w:t>
+      </w:r>
+    </w:p>
+    <w:p>
+      <w:pPr>
+        <w:widowControl w:val="0"/>
+        <w:pBdr>
+          <w:top w:color="auto" w:space="0" w:sz="0" w:val="none"/>
+          <w:left w:color="auto" w:space="0" w:sz="0" w:val="none"/>
+          <w:bottom w:color="auto" w:space="0" w:sz="0" w:val="none"/>
+          <w:right w:color="auto" w:space="0" w:sz="0" w:val="none"/>
+          <w:between w:color="auto" w:space="0" w:sz="0" w:val="none"/>
+        </w:pBdr>
+        <w:shd w:fill="ffffff" w:val="clear"/>
+        <w:spacing w:after="160" w:before="160" w:lineRule="auto"/>
+        <w:rPr>
+          <w:color w:val="333333"/>
+          <w:sz w:val="24"/>
+          <w:szCs w:val="24"/>
+        </w:rPr>
+      </w:pPr>
+      <w:r>
+        <w:rPr>
+          <w:color w:val="333333"/>
+          <w:sz w:val="24"/>
+          <w:szCs w:val="24"/>
+          <w:rtl w:val="0"/>
+        </w:rPr>
+        <w:t xml:space="preserve">Gaul</w:t>
+      </w:r>
+    </w:p>
+    <w:p>
+      <w:pPr>
+        <w:widowControl w:val="0"/>
+        <w:shd w:fill="ffffff" w:val="clear"/>
+        <w:spacing w:after="160" w:before="160" w:lineRule="auto"/>
+        <w:rPr>
+          <w:color w:val="333333"/>
+          <w:sz w:val="24"/>
+          <w:szCs w:val="24"/>
+        </w:rPr>
+      </w:pPr>
+      <w:r>
+        <w:rPr>
+          <w:color w:val="333333"/>
+          <w:sz w:val="24"/>
+          <w:szCs w:val="24"/>
+          <w:rtl w:val="0"/>
+        </w:rPr>
+        <w:t xml:space="preserve">D.  </w:t>
+      </w:r>
+    </w:p>
+    <w:p>
+      <w:pPr>
+        <w:widowControl w:val="0"/>
+        <w:pBdr>
+          <w:top w:color="auto" w:space="0" w:sz="0" w:val="none"/>
+          <w:left w:color="auto" w:space="0" w:sz="0" w:val="none"/>
+          <w:bottom w:color="auto" w:space="0" w:sz="0" w:val="none"/>
+          <w:right w:color="auto" w:space="0" w:sz="0" w:val="none"/>
+          <w:between w:color="auto" w:space="0" w:sz="0" w:val="none"/>
+        </w:pBdr>
+        <w:shd w:fill="ffffff" w:val="clear"/>
+        <w:spacing w:after="160" w:before="160" w:lineRule="auto"/>
+        <w:rPr>
+          <w:color w:val="333333"/>
+          <w:sz w:val="24"/>
+          <w:szCs w:val="24"/>
+        </w:rPr>
+      </w:pPr>
+      <w:r>
+        <w:rPr>
+          <w:color w:val="333333"/>
+          <w:sz w:val="24"/>
+          <w:szCs w:val="24"/>
+          <w:rtl w:val="0"/>
+        </w:rPr>
+        <w:t xml:space="preserve">Gaol</w:t>
+      </w:r>
+    </w:p>
+    <w:p>
+      <w:pPr>
+        <w:widowControl w:val="0"/>
+        <w:shd w:fill="ffffff" w:val="clear"/>
+        <w:spacing w:after="160" w:before="160" w:lineRule="auto"/>
+        <w:rPr>
+          <w:color w:val="333333"/>
+          <w:sz w:val="24"/>
+          <w:szCs w:val="24"/>
+          <w:shd w:fill="1686d9" w:val="clear"/>
+        </w:rPr>
+      </w:pPr>
+      <w:r>
+        <w:rPr>
+          <w:rtl w:val="0"/>
+        </w:rPr>
+      </w:r>
+    </w:p>
+    <w:p>
+      <w:pPr>
+        <w:widowControl w:val="0"/>
+        <w:pBdr>
+          <w:top w:color="auto" w:space="0" w:sz="0" w:val="none"/>
+          <w:left w:color="auto" w:space="0" w:sz="0" w:val="none"/>
+          <w:bottom w:color="auto" w:space="0" w:sz="0" w:val="none"/>
+          <w:right w:color="auto" w:space="0" w:sz="0" w:val="none"/>
+          <w:between w:color="auto" w:space="0" w:sz="0" w:val="none"/>
+        </w:pBdr>
+        <w:shd w:fill="ffffff" w:val="clear"/>
+        <w:spacing w:after="160" w:lineRule="auto"/>
+        <w:rPr>
+          <w:b w:val="1"/>
+          <w:bCs w:val="1"/>
+          <w:color w:val="333333"/>
+          <w:sz w:val="24"/>
+          <w:szCs w:val="24"/>
+        </w:rPr>
+      </w:pPr>
+      <w:r>
+        <w:rPr>
+          <w:b w:val="1"/>
+          <w:bCs w:val="1"/>
+          <w:color w:val="333333"/>
+          <w:sz w:val="24"/>
+          <w:szCs w:val="24"/>
+          <w:rtl w:val="0"/>
+        </w:rPr>
+        <w:t xml:space="preserve">40.</w:t>
+      </w:r>
+    </w:p>
+    <w:p>
+      <w:pPr>
+        <w:widowControl w:val="0"/>
+        <w:shd w:fill="ffffff" w:val="clear"/>
+        <w:spacing w:after="160" w:lineRule="auto"/>
+        <w:rPr>
+          <w:color w:val="333333"/>
+          <w:sz w:val="24"/>
+          <w:szCs w:val="24"/>
+        </w:rPr>
+      </w:pPr>
+      <w:r>
+        <w:rPr>
+          <w:color w:val="333333"/>
+          <w:sz w:val="24"/>
+          <w:szCs w:val="24"/>
+          <w:rtl w:val="0"/>
+        </w:rPr>
+        <w:t xml:space="preserve"> </w:t>
+      </w:r>
+    </w:p>
+    <w:p>
+      <w:pPr>
+        <w:widowControl w:val="0"/>
+        <w:pBdr>
+          <w:top w:color="auto" w:space="0" w:sz="0" w:val="none"/>
+          <w:left w:color="auto" w:space="0" w:sz="0" w:val="none"/>
+          <w:bottom w:color="auto" w:space="0" w:sz="0" w:val="none"/>
+          <w:right w:color="auto" w:space="0" w:sz="0" w:val="none"/>
+          <w:between w:color="auto" w:space="0" w:sz="0" w:val="none"/>
+        </w:pBdr>
+        <w:shd w:fill="ffffff" w:val="clear"/>
+        <w:spacing w:after="160" w:lineRule="auto"/>
+        <w:rPr>
+          <w:color w:val="333333"/>
+          <w:sz w:val="24"/>
+          <w:szCs w:val="24"/>
+        </w:rPr>
+      </w:pPr>
+      <w:r>
+        <w:rPr>
+          <w:color w:val="333333"/>
+          <w:sz w:val="24"/>
+          <w:szCs w:val="24"/>
+          <w:rtl w:val="0"/>
+        </w:rPr>
+        <w:t xml:space="preserve">The </w:t>
+      </w:r>
+      <w:r>
+        <w:rPr>
+          <w:color w:val="333333"/>
+          <w:sz w:val="24"/>
+          <w:szCs w:val="24"/>
+          <w:u w:val="single"/>
+          <w:rtl w:val="0"/>
+        </w:rPr>
+        <w:t xml:space="preserve">heir</w:t>
+      </w:r>
+      <w:r>
+        <w:rPr>
+          <w:color w:val="333333"/>
+          <w:sz w:val="24"/>
+          <w:szCs w:val="24"/>
+          <w:rtl w:val="0"/>
+        </w:rPr>
+        <w:t xml:space="preserve"> to the British throne was the Duke of Cornwall.</w:t>
+      </w:r>
+    </w:p>
+    <w:p>
+      <w:pPr>
+        <w:widowControl w:val="0"/>
+        <w:shd w:fill="ffffff" w:val="clear"/>
+        <w:spacing w:after="160" w:before="160" w:lineRule="auto"/>
+        <w:rPr>
+          <w:color w:val="333333"/>
+          <w:sz w:val="24"/>
+          <w:szCs w:val="24"/>
+        </w:rPr>
+      </w:pPr>
+      <w:r>
+        <w:rPr>
+          <w:color w:val="333333"/>
+          <w:sz w:val="24"/>
+          <w:szCs w:val="24"/>
+          <w:rtl w:val="0"/>
+        </w:rPr>
+        <w:t xml:space="preserve">A.  </w:t>
+      </w:r>
+    </w:p>
+    <w:p>
+      <w:pPr>
+        <w:widowControl w:val="0"/>
+        <w:pBdr>
+          <w:top w:color="auto" w:space="0" w:sz="0" w:val="none"/>
+          <w:left w:color="auto" w:space="0" w:sz="0" w:val="none"/>
+          <w:bottom w:color="auto" w:space="0" w:sz="0" w:val="none"/>
+          <w:right w:color="auto" w:space="0" w:sz="0" w:val="none"/>
+          <w:between w:color="auto" w:space="0" w:sz="0" w:val="none"/>
+        </w:pBdr>
+        <w:shd w:fill="ffffff" w:val="clear"/>
+        <w:spacing w:after="160" w:before="160" w:lineRule="auto"/>
+        <w:rPr>
+          <w:color w:val="333333"/>
+          <w:sz w:val="24"/>
+          <w:szCs w:val="24"/>
+        </w:rPr>
+      </w:pPr>
+      <w:r>
+        <w:rPr>
+          <w:color w:val="333333"/>
+          <w:sz w:val="24"/>
+          <w:szCs w:val="24"/>
+          <w:rtl w:val="0"/>
+        </w:rPr>
+        <w:t xml:space="preserve">here</w:t>
+      </w:r>
+    </w:p>
+    <w:p>
+      <w:pPr>
+        <w:widowControl w:val="0"/>
+        <w:shd w:fill="ffffff" w:val="clear"/>
+        <w:spacing w:after="160" w:before="160" w:lineRule="auto"/>
+        <w:rPr>
+          <w:color w:val="333333"/>
+          <w:sz w:val="24"/>
+          <w:szCs w:val="24"/>
+        </w:rPr>
+      </w:pPr>
+      <w:r>
+        <w:rPr>
+          <w:color w:val="333333"/>
+          <w:sz w:val="24"/>
+          <w:szCs w:val="24"/>
+          <w:rtl w:val="0"/>
+        </w:rPr>
+        <w:t xml:space="preserve">B.  </w:t>
+      </w:r>
+    </w:p>
+    <w:p>
+      <w:pPr>
+        <w:widowControl w:val="0"/>
+        <w:pBdr>
+          <w:top w:color="auto" w:space="0" w:sz="0" w:val="none"/>
+          <w:left w:color="auto" w:space="0" w:sz="0" w:val="none"/>
+          <w:bottom w:color="auto" w:space="0" w:sz="0" w:val="none"/>
+          <w:right w:color="auto" w:space="0" w:sz="0" w:val="none"/>
+          <w:between w:color="auto" w:space="0" w:sz="0" w:val="none"/>
+        </w:pBdr>
+        <w:shd w:fill="ffffff" w:val="clear"/>
+        <w:spacing w:after="160" w:before="160" w:lineRule="auto"/>
+        <w:rPr>
+          <w:color w:val="333333"/>
+          <w:sz w:val="24"/>
+          <w:szCs w:val="24"/>
+        </w:rPr>
+      </w:pPr>
+      <w:r>
+        <w:rPr>
+          <w:color w:val="333333"/>
+          <w:sz w:val="24"/>
+          <w:szCs w:val="24"/>
+          <w:rtl w:val="0"/>
+        </w:rPr>
+        <w:t xml:space="preserve">hail</w:t>
+      </w:r>
+    </w:p>
+    <w:p>
+      <w:pPr>
+        <w:widowControl w:val="0"/>
+        <w:shd w:fill="ffffff" w:val="clear"/>
+        <w:spacing w:after="160" w:before="160" w:lineRule="auto"/>
+        <w:rPr>
+          <w:color w:val="333333"/>
+          <w:sz w:val="24"/>
+          <w:szCs w:val="24"/>
+        </w:rPr>
+      </w:pPr>
+      <w:r>
+        <w:rPr>
+          <w:color w:val="333333"/>
+          <w:sz w:val="24"/>
+          <w:szCs w:val="24"/>
+          <w:rtl w:val="0"/>
+        </w:rPr>
+        <w:t xml:space="preserve">C.  </w:t>
+      </w:r>
+    </w:p>
+    <w:p>
+      <w:pPr>
+        <w:widowControl w:val="0"/>
+        <w:pBdr>
+          <w:top w:color="auto" w:space="0" w:sz="0" w:val="none"/>
+          <w:left w:color="auto" w:space="0" w:sz="0" w:val="none"/>
+          <w:bottom w:color="auto" w:space="0" w:sz="0" w:val="none"/>
+          <w:right w:color="auto" w:space="0" w:sz="0" w:val="none"/>
+          <w:between w:color="auto" w:space="0" w:sz="0" w:val="none"/>
+        </w:pBdr>
+        <w:shd w:fill="ffffff" w:val="clear"/>
+        <w:spacing w:after="160" w:before="160" w:lineRule="auto"/>
+        <w:rPr>
+          <w:color w:val="333333"/>
+          <w:sz w:val="24"/>
+          <w:szCs w:val="24"/>
+        </w:rPr>
+      </w:pPr>
+      <w:r>
+        <w:rPr>
+          <w:color w:val="333333"/>
+          <w:sz w:val="24"/>
+          <w:szCs w:val="24"/>
+          <w:rtl w:val="0"/>
+        </w:rPr>
+        <w:t xml:space="preserve">air</w:t>
+      </w:r>
+    </w:p>
+    <w:p>
+      <w:pPr>
+        <w:widowControl w:val="0"/>
+        <w:shd w:fill="ffffff" w:val="clear"/>
+        <w:spacing w:after="160" w:before="160" w:lineRule="auto"/>
+        <w:rPr>
+          <w:color w:val="333333"/>
+          <w:sz w:val="24"/>
+          <w:szCs w:val="24"/>
+        </w:rPr>
+      </w:pPr>
+      <w:r>
+        <w:rPr>
+          <w:color w:val="333333"/>
+          <w:sz w:val="24"/>
+          <w:szCs w:val="24"/>
+          <w:rtl w:val="0"/>
+        </w:rPr>
+        <w:t xml:space="preserve">D.  </w:t>
+      </w:r>
+    </w:p>
+    <w:p>
+      <w:pPr>
+        <w:widowControl w:val="0"/>
+        <w:pBdr>
+          <w:top w:color="auto" w:space="0" w:sz="0" w:val="none"/>
+          <w:left w:color="auto" w:space="0" w:sz="0" w:val="none"/>
+          <w:bottom w:color="auto" w:space="0" w:sz="0" w:val="none"/>
+          <w:right w:color="auto" w:space="0" w:sz="0" w:val="none"/>
+          <w:between w:color="auto" w:space="0" w:sz="0" w:val="none"/>
+        </w:pBdr>
+        <w:shd w:fill="ffffff" w:val="clear"/>
+        <w:spacing w:after="160" w:before="160" w:lineRule="auto"/>
+        <w:rPr>
+          <w:b w:val="1"/>
+          <w:bCs w:val="1"/>
+          <w:color w:val="333333"/>
+        </w:rPr>
+      </w:pPr>
+      <w:r>
+        <w:rPr>
+          <w:color w:val="333333"/>
+          <w:sz w:val="24"/>
+          <w:szCs w:val="24"/>
+          <w:rtl w:val="0"/>
+        </w:rPr>
+        <w:t xml:space="preserve">hew</w:t>
+      </w:r>
+      <w:r>
+        <w:rPr>
+          <w:rtl w:val="0"/>
+        </w:rPr>
+      </w:r>
+    </w:p>
+    <w:p>
+      <w:pPr>
+        <w:keepNext w:val="0"/>
+        <w:keepLines w:val="0"/>
+        <w:pageBreakBefore w:val="0"/>
+        <w:widowControl w:val="0"/>
+        <w:pBdr>
+          <w:top w:space="0" w:sz="0" w:val="nil"/>
+          <w:left w:space="0" w:sz="0" w:val="nil"/>
+          <w:bottom w:space="0" w:sz="0" w:val="nil"/>
+          <w:right w:space="0" w:sz="0" w:val="nil"/>
+          <w:between w:space="0" w:sz="0" w:val="nil"/>
+        </w:pBdr>
+        <w:shd w:fill="auto" w:val="clear"/>
+        <w:spacing w:after="0" w:before="0" w:line="276" w:lineRule="auto"/>
+        <w:ind w:left="720" w:right="0" w:hanging="720"/>
+        <w:jc w:val="left"/>
+        <w:rPr/>
+      </w:pPr>
+      <w:r>
+        <w:rPr>
+          <w:rtl w:val="0"/>
+        </w:rPr>
       </w:r>
     </w:p>
     <w:sectPr>
@@ -1885,6 +6548,7 @@
     </w:pPr>
     <w:rPr>
       <w:b w:val="0"/>
+      <w:bCs w:val="0"/>
       <w:sz w:val="32"/>
       <w:szCs w:val="32"/>
     </w:rPr>
@@ -1901,6 +6565,7 @@
     </w:pPr>
     <w:rPr>
       <w:b w:val="0"/>
+      <w:bCs w:val="0"/>
       <w:color w:val="434343"/>
       <w:sz w:val="28"/>
       <w:szCs w:val="28"/>
@@ -1950,6 +6615,7 @@
     </w:pPr>
     <w:rPr>
       <w:i w:val="1"/>
+      <w:iCs w:val="1"/>
       <w:color w:val="666666"/>
       <w:sz w:val="22"/>
       <w:szCs w:val="22"/>
@@ -1983,6 +6649,7 @@
     <w:rPr>
       <w:rFonts w:ascii="Arial" w:cs="Arial" w:eastAsia="Arial" w:hAnsi="Arial"/>
       <w:i w:val="0"/>
+      <w:iCs w:val="0"/>
       <w:color w:val="666666"/>
       <w:sz w:val="30"/>
       <w:szCs w:val="30"/>

</xml_diff>